<commit_message>
how the f**k does it work
</commit_message>
<xml_diff>
--- a/assets/As a user.docx
+++ b/assets/As a user.docx
@@ -1,6 +1,6 @@
 
 <file path=word/document.xml><?xml version="1.0" encoding="utf-8"?>
-<w:document xmlns:wpc="http://schemas.microsoft.com/office/word/2010/wordprocessingCanvas" xmlns:mc="http://schemas.openxmlformats.org/markup-compatibility/2006" xmlns:o="urn:schemas-microsoft-com:office:office" xmlns:r="http://schemas.openxmlformats.org/officeDocument/2006/relationships" xmlns:m="http://schemas.openxmlformats.org/officeDocument/2006/math" xmlns:v="urn:schemas-microsoft-com:vml" xmlns:wp14="http://schemas.microsoft.com/office/word/2010/wordprocessingDrawing" xmlns:wp="http://schemas.openxmlformats.org/drawingml/2006/wordprocessingDrawing" xmlns:w10="urn:schemas-microsoft-com:office:word" xmlns:w="http://schemas.openxmlformats.org/wordprocessingml/2006/main" xmlns:w14="http://schemas.microsoft.com/office/word/2010/wordml" xmlns:wpg="http://schemas.microsoft.com/office/word/2010/wordprocessingGroup" xmlns:wpi="http://schemas.microsoft.com/office/word/2010/wordprocessingInk" xmlns:wne="http://schemas.microsoft.com/office/word/2006/wordml" xmlns:wps="http://schemas.microsoft.com/office/word/2010/wordprocessingShape" mc:Ignorable="w14 wp14">
+<w:document xmlns:wpc="http://schemas.microsoft.com/office/word/2010/wordprocessingCanvas" xmlns:mc="http://schemas.openxmlformats.org/markup-compatibility/2006" xmlns:o="urn:schemas-microsoft-com:office:office" xmlns:r="http://schemas.openxmlformats.org/officeDocument/2006/relationships" xmlns:m="http://schemas.openxmlformats.org/officeDocument/2006/math" xmlns:v="urn:schemas-microsoft-com:vml" xmlns:wp14="http://schemas.microsoft.com/office/word/2010/wordprocessingDrawing" xmlns:wp="http://schemas.openxmlformats.org/drawingml/2006/wordprocessingDrawing" xmlns:w10="urn:schemas-microsoft-com:office:word" xmlns:w="http://schemas.openxmlformats.org/wordprocessingml/2006/main" xmlns:w14="http://schemas.microsoft.com/office/word/2010/wordml" xmlns:w15="http://schemas.microsoft.com/office/word/2012/wordml" xmlns:wpg="http://schemas.microsoft.com/office/word/2010/wordprocessingGroup" xmlns:wpi="http://schemas.microsoft.com/office/word/2010/wordprocessingInk" xmlns:wne="http://schemas.microsoft.com/office/word/2006/wordml" xmlns:wps="http://schemas.microsoft.com/office/word/2010/wordprocessingShape" mc:Ignorable="w14 w15 wp14">
   <w:body>
     <w:sdt>
       <w:sdtPr>
@@ -53,7 +53,7 @@
           <w:r>
             <w:fldChar w:fldCharType="separate"/>
           </w:r>
-          <w:hyperlink w:anchor="_Toc450242907" w:history="1">
+          <w:hyperlink w:anchor="_Toc450297808" w:history="1">
             <w:r>
               <w:rPr>
                 <w:rStyle w:val="Hyperlink"/>
@@ -80,7 +80,7 @@
                 <w:noProof/>
                 <w:webHidden/>
               </w:rPr>
-              <w:instrText xml:space="preserve"> PAGEREF _Toc450242907 \h </w:instrText>
+              <w:instrText xml:space="preserve"> PAGEREF _Toc450297808 \h </w:instrText>
             </w:r>
             <w:r>
               <w:rPr>
@@ -122,7 +122,7 @@
               <w:noProof/>
             </w:rPr>
           </w:pPr>
-          <w:hyperlink w:anchor="_Toc450242908" w:history="1">
+          <w:hyperlink w:anchor="_Toc450297809" w:history="1">
             <w:r>
               <w:rPr>
                 <w:rStyle w:val="Hyperlink"/>
@@ -149,7 +149,7 @@
                 <w:noProof/>
                 <w:webHidden/>
               </w:rPr>
-              <w:instrText xml:space="preserve"> PAGEREF _Toc450242908 \h </w:instrText>
+              <w:instrText xml:space="preserve"> PAGEREF _Toc450297809 \h </w:instrText>
             </w:r>
             <w:r>
               <w:rPr>
@@ -191,7 +191,7 @@
               <w:noProof/>
             </w:rPr>
           </w:pPr>
-          <w:hyperlink w:anchor="_Toc450242909" w:history="1">
+          <w:hyperlink w:anchor="_Toc450297810" w:history="1">
             <w:r>
               <w:rPr>
                 <w:rStyle w:val="Hyperlink"/>
@@ -218,7 +218,7 @@
                 <w:noProof/>
                 <w:webHidden/>
               </w:rPr>
-              <w:instrText xml:space="preserve"> PAGEREF _Toc450242909 \h </w:instrText>
+              <w:instrText xml:space="preserve"> PAGEREF _Toc450297810 \h </w:instrText>
             </w:r>
             <w:r>
               <w:rPr>
@@ -260,14 +260,13 @@
               <w:noProof/>
             </w:rPr>
           </w:pPr>
-          <w:hyperlink w:anchor="_Toc450242910" w:history="1">
+          <w:hyperlink w:anchor="_Toc450297811" w:history="1">
             <w:r>
               <w:rPr>
                 <w:rStyle w:val="Hyperlink"/>
                 <w:noProof/>
-                <w:highlight w:val="yellow"/>
-              </w:rPr>
-              <w:t>User Story: User-friendly camera feed input [Pending][Concept]</w:t>
+              </w:rPr>
+              <w:t>User Story: User-friendly camera feed input [Pending]</w:t>
             </w:r>
             <w:r>
               <w:rPr>
@@ -288,7 +287,7 @@
                 <w:noProof/>
                 <w:webHidden/>
               </w:rPr>
-              <w:instrText xml:space="preserve"> PAGEREF _Toc450242910 \h </w:instrText>
+              <w:instrText xml:space="preserve"> PAGEREF _Toc450297811 \h </w:instrText>
             </w:r>
             <w:r>
               <w:rPr>
@@ -330,7 +329,7 @@
               <w:noProof/>
             </w:rPr>
           </w:pPr>
-          <w:hyperlink w:anchor="_Toc450242911" w:history="1">
+          <w:hyperlink w:anchor="_Toc450297812" w:history="1">
             <w:r>
               <w:rPr>
                 <w:rStyle w:val="Hyperlink"/>
@@ -357,7 +356,7 @@
                 <w:noProof/>
                 <w:webHidden/>
               </w:rPr>
-              <w:instrText xml:space="preserve"> PAGEREF _Toc450242911 \h </w:instrText>
+              <w:instrText xml:space="preserve"> PAGEREF _Toc450297812 \h </w:instrText>
             </w:r>
             <w:r>
               <w:rPr>
@@ -399,13 +398,13 @@
               <w:noProof/>
             </w:rPr>
           </w:pPr>
-          <w:hyperlink w:anchor="_Toc450242912" w:history="1">
+          <w:hyperlink w:anchor="_Toc450297813" w:history="1">
             <w:r>
               <w:rPr>
                 <w:rStyle w:val="Hyperlink"/>
                 <w:noProof/>
               </w:rPr>
-              <w:t>User Story: Object tracking [Partial]</w:t>
+              <w:t>User Story: Object tracking routine hub</w:t>
             </w:r>
             <w:r>
               <w:rPr>
@@ -426,7 +425,7 @@
                 <w:noProof/>
                 <w:webHidden/>
               </w:rPr>
-              <w:instrText xml:space="preserve"> PAGEREF _Toc450242912 \h </w:instrText>
+              <w:instrText xml:space="preserve"> PAGEREF _Toc450297813 \h </w:instrText>
             </w:r>
             <w:r>
               <w:rPr>
@@ -468,7 +467,7 @@
               <w:noProof/>
             </w:rPr>
           </w:pPr>
-          <w:hyperlink w:anchor="_Toc450242913" w:history="1">
+          <w:hyperlink w:anchor="_Toc450297814" w:history="1">
             <w:r>
               <w:rPr>
                 <w:rStyle w:val="Hyperlink"/>
@@ -495,7 +494,7 @@
                 <w:noProof/>
                 <w:webHidden/>
               </w:rPr>
-              <w:instrText xml:space="preserve"> PAGEREF _Toc450242913 \h </w:instrText>
+              <w:instrText xml:space="preserve"> PAGEREF _Toc450297814 \h </w:instrText>
             </w:r>
             <w:r>
               <w:rPr>
@@ -537,7 +536,7 @@
               <w:noProof/>
             </w:rPr>
           </w:pPr>
-          <w:hyperlink w:anchor="_Toc450242914" w:history="1">
+          <w:hyperlink w:anchor="_Toc450297815" w:history="1">
             <w:r>
               <w:rPr>
                 <w:rStyle w:val="Hyperlink"/>
@@ -564,7 +563,7 @@
                 <w:noProof/>
                 <w:webHidden/>
               </w:rPr>
-              <w:instrText xml:space="preserve"> PAGEREF _Toc450242914 \h </w:instrText>
+              <w:instrText xml:space="preserve"> PAGEREF _Toc450297815 \h </w:instrText>
             </w:r>
             <w:r>
               <w:rPr>
@@ -606,7 +605,7 @@
               <w:noProof/>
             </w:rPr>
           </w:pPr>
-          <w:hyperlink w:anchor="_Toc450242915" w:history="1">
+          <w:hyperlink w:anchor="_Toc450297816" w:history="1">
             <w:r>
               <w:rPr>
                 <w:rStyle w:val="Hyperlink"/>
@@ -633,7 +632,7 @@
                 <w:noProof/>
                 <w:webHidden/>
               </w:rPr>
-              <w:instrText xml:space="preserve"> PAGEREF _Toc450242915 \h </w:instrText>
+              <w:instrText xml:space="preserve"> PAGEREF _Toc450297816 \h </w:instrText>
             </w:r>
             <w:r>
               <w:rPr>
@@ -653,7 +652,7 @@
                 <w:noProof/>
                 <w:webHidden/>
               </w:rPr>
-              <w:t>5</w:t>
+              <w:t>4</w:t>
             </w:r>
             <w:r>
               <w:rPr>
@@ -675,13 +674,13 @@
               <w:noProof/>
             </w:rPr>
           </w:pPr>
-          <w:hyperlink w:anchor="_Toc450242916" w:history="1">
+          <w:hyperlink w:anchor="_Toc450297817" w:history="1">
             <w:r>
               <w:rPr>
                 <w:rStyle w:val="Hyperlink"/>
                 <w:noProof/>
               </w:rPr>
-              <w:t>User Story: Command args</w:t>
+              <w:t>User Story: Command arguments</w:t>
             </w:r>
             <w:r>
               <w:rPr>
@@ -702,7 +701,7 @@
                 <w:noProof/>
                 <w:webHidden/>
               </w:rPr>
-              <w:instrText xml:space="preserve"> PAGEREF _Toc450242916 \h </w:instrText>
+              <w:instrText xml:space="preserve"> PAGEREF _Toc450297817 \h </w:instrText>
             </w:r>
             <w:r>
               <w:rPr>
@@ -744,7 +743,7 @@
               <w:noProof/>
             </w:rPr>
           </w:pPr>
-          <w:hyperlink w:anchor="_Toc450242917" w:history="1">
+          <w:hyperlink w:anchor="_Toc450297818" w:history="1">
             <w:r>
               <w:rPr>
                 <w:rStyle w:val="Hyperlink"/>
@@ -771,7 +770,7 @@
                 <w:noProof/>
                 <w:webHidden/>
               </w:rPr>
-              <w:instrText xml:space="preserve"> PAGEREF _Toc450242917 \h </w:instrText>
+              <w:instrText xml:space="preserve"> PAGEREF _Toc450297818 \h </w:instrText>
             </w:r>
             <w:r>
               <w:rPr>
@@ -813,7 +812,7 @@
               <w:noProof/>
             </w:rPr>
           </w:pPr>
-          <w:hyperlink w:anchor="_Toc450242918" w:history="1">
+          <w:hyperlink w:anchor="_Toc450297819" w:history="1">
             <w:r>
               <w:rPr>
                 <w:rStyle w:val="Hyperlink"/>
@@ -840,7 +839,7 @@
                 <w:noProof/>
                 <w:webHidden/>
               </w:rPr>
-              <w:instrText xml:space="preserve"> PAGEREF _Toc450242918 \h </w:instrText>
+              <w:instrText xml:space="preserve"> PAGEREF _Toc450297819 \h </w:instrText>
             </w:r>
             <w:r>
               <w:rPr>
@@ -882,7 +881,7 @@
               <w:noProof/>
             </w:rPr>
           </w:pPr>
-          <w:hyperlink w:anchor="_Toc450242919" w:history="1">
+          <w:hyperlink w:anchor="_Toc450297820" w:history="1">
             <w:r>
               <w:rPr>
                 <w:rStyle w:val="Hyperlink"/>
@@ -909,7 +908,7 @@
                 <w:noProof/>
                 <w:webHidden/>
               </w:rPr>
-              <w:instrText xml:space="preserve"> PAGEREF _Toc450242919 \h </w:instrText>
+              <w:instrText xml:space="preserve"> PAGEREF _Toc450297820 \h </w:instrText>
             </w:r>
             <w:r>
               <w:rPr>
@@ -951,7 +950,7 @@
               <w:noProof/>
             </w:rPr>
           </w:pPr>
-          <w:hyperlink w:anchor="_Toc450242920" w:history="1">
+          <w:hyperlink w:anchor="_Toc450297821" w:history="1">
             <w:r>
               <w:rPr>
                 <w:rStyle w:val="Hyperlink"/>
@@ -978,7 +977,7 @@
                 <w:noProof/>
                 <w:webHidden/>
               </w:rPr>
-              <w:instrText xml:space="preserve"> PAGEREF _Toc450242920 \h </w:instrText>
+              <w:instrText xml:space="preserve"> PAGEREF _Toc450297821 \h </w:instrText>
             </w:r>
             <w:r>
               <w:rPr>
@@ -998,7 +997,7 @@
                 <w:noProof/>
                 <w:webHidden/>
               </w:rPr>
-              <w:t>6</w:t>
+              <w:t>7</w:t>
             </w:r>
             <w:r>
               <w:rPr>
@@ -1040,7 +1039,7 @@
       <w:pPr>
         <w:pStyle w:val="Heading1"/>
       </w:pPr>
-      <w:bookmarkStart w:id="0" w:name="_Toc450242907"/>
+      <w:bookmarkStart w:id="0" w:name="_Toc450297808"/>
       <w:r>
         <w:lastRenderedPageBreak/>
         <w:t xml:space="preserve">User story: </w:t>
@@ -1104,36 +1103,66 @@
       </w:r>
     </w:p>
     <w:p>
+      <w:r>
+        <w:t>Has options for Video file</w:t>
+      </w:r>
+      <w:r>
+        <w:t xml:space="preserve"> and</w:t>
+      </w:r>
+      <w:r>
+        <w:t xml:space="preserve"> Camera feed</w:t>
+      </w:r>
+      <w:r>
+        <w:t>,</w:t>
+      </w:r>
+      <w:r>
+        <w:t xml:space="preserve"> that </w:t>
+      </w:r>
+      <w:r>
+        <w:t>cannot</w:t>
+      </w:r>
+      <w:r>
+        <w:t xml:space="preserve"> be selected both at once. They </w:t>
+      </w:r>
       <w:proofErr w:type="gramStart"/>
       <w:r>
-        <w:t>Has</w:t>
+        <w:t>cannot</w:t>
+      </w:r>
+      <w:r>
+        <w:t xml:space="preserve"> be switched</w:t>
       </w:r>
       <w:proofErr w:type="gramEnd"/>
       <w:r>
-        <w:t xml:space="preserve"> options for Video file</w:t>
-      </w:r>
-      <w:r>
-        <w:t xml:space="preserve"> and</w:t>
-      </w:r>
-      <w:r>
-        <w:t xml:space="preserve"> Camera feed</w:t>
-      </w:r>
-      <w:r>
-        <w:t>,</w:t>
-      </w:r>
-      <w:r>
-        <w:t xml:space="preserve"> that can’t be selected both at once. They also can’t be switched at runtime without exiting the tracking process.</w:t>
+        <w:t xml:space="preserve"> at runtime without exiting the tracking process.</w:t>
       </w:r>
       <w:r>
         <w:t xml:space="preserve"> </w:t>
       </w:r>
+      <w:r>
+        <w:t xml:space="preserve">Upon </w:t>
+      </w:r>
+      <w:r>
+        <w:t>selection,</w:t>
+      </w:r>
+      <w:r>
+        <w:t xml:space="preserve"> the user has an option to go back to </w:t>
+      </w:r>
+      <w:r>
+        <w:t xml:space="preserve">source type </w:t>
+      </w:r>
+      <w:r>
+        <w:t>selection.</w:t>
+      </w:r>
+      <w:r>
+        <w:t xml:space="preserve"> </w:t>
+      </w:r>
     </w:p>
     <w:p/>
     <w:p>
       <w:pPr>
         <w:pStyle w:val="Heading1"/>
       </w:pPr>
-      <w:bookmarkStart w:id="1" w:name="_Toc450242908"/>
+      <w:bookmarkStart w:id="1" w:name="_Toc450297809"/>
       <w:r>
         <w:t>User Story: Supported file type</w:t>
       </w:r>
@@ -1172,11 +1201,9 @@
       <w:r>
         <w:t xml:space="preserve">I want to be able to use </w:t>
       </w:r>
-      <w:proofErr w:type="spellStart"/>
-      <w:r>
-        <w:t>avi</w:t>
-      </w:r>
-      <w:proofErr w:type="spellEnd"/>
+      <w:r>
+        <w:t>AVI-file format</w:t>
+      </w:r>
       <w:r>
         <w:t>.</w:t>
       </w:r>
@@ -1190,13 +1217,11 @@
       <w:r>
         <w:t xml:space="preserve">Supports </w:t>
       </w:r>
-      <w:proofErr w:type="spellStart"/>
-      <w:r>
-        <w:t>avi</w:t>
-      </w:r>
-      <w:proofErr w:type="spellEnd"/>
-      <w:r>
-        <w:t>;</w:t>
+      <w:r>
+        <w:t>AVI-file format</w:t>
+      </w:r>
+      <w:r>
+        <w:t>.</w:t>
       </w:r>
     </w:p>
     <w:p/>
@@ -1204,7 +1229,7 @@
       <w:pPr>
         <w:pStyle w:val="Heading1"/>
       </w:pPr>
-      <w:bookmarkStart w:id="2" w:name="_Toc450242909"/>
+      <w:bookmarkStart w:id="2" w:name="_Toc450297810"/>
       <w:r>
         <w:t xml:space="preserve">User Story: User-friendly </w:t>
       </w:r>
@@ -1271,48 +1296,63 @@
         <w:t xml:space="preserve"> and possibly d</w:t>
       </w:r>
       <w:r>
-        <w:t>rag and dr</w:t>
+        <w:t>rag-and-</w:t>
+      </w:r>
+      <w:r>
+        <w:t>dr</w:t>
       </w:r>
       <w:r>
         <w:t>op.</w:t>
       </w:r>
+      <w:r>
+        <w:t xml:space="preserve"> </w:t>
+      </w:r>
+      <w:r>
+        <w:t xml:space="preserve">Upon </w:t>
+      </w:r>
+      <w:r>
+        <w:t>selection,</w:t>
+      </w:r>
+      <w:r>
+        <w:t xml:space="preserve"> the user has an option to go back to </w:t>
+      </w:r>
+      <w:r>
+        <w:t xml:space="preserve">source file </w:t>
+      </w:r>
+      <w:r>
+        <w:t>selection.</w:t>
+      </w:r>
     </w:p>
     <w:p/>
     <w:p>
       <w:pPr>
         <w:pStyle w:val="Heading1"/>
       </w:pPr>
-      <w:bookmarkStart w:id="3" w:name="_Toc450242910"/>
-      <w:r>
-        <w:rPr>
-          <w:highlight w:val="yellow"/>
-        </w:rPr>
+      <w:bookmarkStart w:id="3" w:name="_Toc450297811"/>
+      <w:r>
         <w:lastRenderedPageBreak/>
-        <w:t>User Story: User-friendly camera feed input [Pending</w:t>
+        <w:t>User Story: User-frien</w:t>
+      </w:r>
+      <w:r>
+        <w:t>dly camera feed input [Pending]</w:t>
+      </w:r>
+      <w:bookmarkEnd w:id="3"/>
+    </w:p>
+    <w:p>
+      <w:r>
+        <w:t xml:space="preserve">As a </w:t>
       </w:r>
       <w:proofErr w:type="gramStart"/>
       <w:r>
-        <w:rPr>
-          <w:highlight w:val="yellow"/>
-        </w:rPr>
-        <w:t>][</w:t>
+        <w:t>user</w:t>
+      </w:r>
+      <w:r>
+        <w:br/>
+        <w:t>I want to select</w:t>
       </w:r>
       <w:proofErr w:type="gramEnd"/>
       <w:r>
-        <w:rPr>
-          <w:highlight w:val="yellow"/>
-        </w:rPr>
-        <w:t>Concept]</w:t>
-      </w:r>
-      <w:bookmarkEnd w:id="3"/>
-    </w:p>
-    <w:p>
-      <w:r>
-        <w:t>As a user</w:t>
-      </w:r>
-      <w:r>
-        <w:br/>
-        <w:t>I want to select the camera feed in a user-friendly way</w:t>
+        <w:t xml:space="preserve"> the camera feed in a user-friendly way</w:t>
       </w:r>
       <w:r>
         <w:br/>
@@ -1342,17 +1382,37 @@
     </w:p>
     <w:p>
       <w:r>
-        <w:t>Dialog shows miniatures of camera feeds (still or animated) and supports mouse input. Only one feed can be selected at once.</w:t>
-      </w:r>
-      <w:r>
-        <w:t xml:space="preserve"> Upon selection the user has an option to go back to selection.</w:t>
+        <w:t>Dialog shows miniatures of camera feeds (still or animated) and supports mouse input</w:t>
+      </w:r>
+      <w:r>
+        <w:t xml:space="preserve"> for selection of feeds</w:t>
+      </w:r>
+      <w:r>
+        <w:t xml:space="preserve">. Only one feed </w:t>
+      </w:r>
+      <w:proofErr w:type="gramStart"/>
+      <w:r>
+        <w:t>can be selected</w:t>
+      </w:r>
+      <w:proofErr w:type="gramEnd"/>
+      <w:r>
+        <w:t xml:space="preserve"> at once.</w:t>
+      </w:r>
+      <w:r>
+        <w:t xml:space="preserve"> Upon selection the user has an option to go back to </w:t>
+      </w:r>
+      <w:r>
+        <w:t xml:space="preserve">feed </w:t>
+      </w:r>
+      <w:r>
+        <w:t>selection.</w:t>
       </w:r>
     </w:p>
     <w:p>
       <w:pPr>
         <w:pStyle w:val="Heading1"/>
       </w:pPr>
-      <w:bookmarkStart w:id="4" w:name="_Toc450242911"/>
+      <w:bookmarkStart w:id="4" w:name="_Toc450297812"/>
       <w:r>
         <w:t xml:space="preserve">User Story: </w:t>
       </w:r>
@@ -1480,9 +1540,12 @@
       <w:pPr>
         <w:pStyle w:val="Heading1"/>
       </w:pPr>
-      <w:bookmarkStart w:id="5" w:name="_Toc450242912"/>
-      <w:r>
-        <w:t>User Story: Object tracking [Partial]</w:t>
+      <w:bookmarkStart w:id="5" w:name="_Toc450297813"/>
+      <w:r>
+        <w:t>User Story: Object</w:t>
+      </w:r>
+      <w:r>
+        <w:t xml:space="preserve"> tracking routine hub</w:t>
       </w:r>
       <w:bookmarkEnd w:id="5"/>
     </w:p>
@@ -1520,9 +1583,21 @@
       <w:r>
         <w:t>ings like logging, highlighting.</w:t>
       </w:r>
-    </w:p>
-    <w:p>
-      <w:r>
+      <w:r>
+        <w:t xml:space="preserve"> All the information transfer </w:t>
+      </w:r>
+      <w:proofErr w:type="gramStart"/>
+      <w:r>
+        <w:t>is being performed</w:t>
+      </w:r>
+      <w:proofErr w:type="gramEnd"/>
+      <w:r>
+        <w:t xml:space="preserve"> by one routine hub.</w:t>
+      </w:r>
+    </w:p>
+    <w:p>
+      <w:r>
+        <w:lastRenderedPageBreak/>
         <w:t>Acceptance Criteria:</w:t>
       </w:r>
     </w:p>
@@ -1535,7 +1610,6 @@
         </w:numPr>
       </w:pPr>
       <w:r>
-        <w:lastRenderedPageBreak/>
         <w:t>Capable of taking frames for analysis from different sources</w:t>
       </w:r>
       <w:r>
@@ -1616,7 +1690,7 @@
       <w:pPr>
         <w:pStyle w:val="Heading1"/>
       </w:pPr>
-      <w:bookmarkStart w:id="6" w:name="_Toc450242913"/>
+      <w:bookmarkStart w:id="6" w:name="_Toc450297814"/>
       <w:r>
         <w:t>User Story: Object trajectory prognosis [Pending]</w:t>
       </w:r>
@@ -1648,13 +1722,26 @@
     </w:p>
     <w:p>
       <w:r>
-        <w:t>The prognosis of the object position is carried out by an algorithm based on previous positions o</w:t>
-      </w:r>
-      <w:r>
-        <w:t>f the object (and possibly optical flow</w:t>
-      </w:r>
-      <w:r>
-        <w:t>).</w:t>
+        <w:t>An algorithm based on previous positions of the object (and possibly optical flow) carries out the prognosis of the object position</w:t>
+      </w:r>
+      <w:r>
+        <w:t>.</w:t>
+      </w:r>
+      <w:r>
+        <w:t xml:space="preserve"> This feature </w:t>
+      </w:r>
+      <w:proofErr w:type="gramStart"/>
+      <w:r>
+        <w:t>should be a</w:t>
+      </w:r>
+      <w:bookmarkStart w:id="7" w:name="_GoBack"/>
+      <w:bookmarkEnd w:id="7"/>
+      <w:r>
+        <w:t>lso added</w:t>
+      </w:r>
+      <w:proofErr w:type="gramEnd"/>
+      <w:r>
+        <w:t xml:space="preserve"> to the tracking hub.</w:t>
       </w:r>
     </w:p>
     <w:p>
@@ -1691,7 +1778,7 @@
       <w:pPr>
         <w:pStyle w:val="Heading1"/>
       </w:pPr>
-      <w:bookmarkStart w:id="7" w:name="_Toc450242914"/>
+      <w:bookmarkStart w:id="8" w:name="_Toc450297815"/>
       <w:r>
         <w:t xml:space="preserve">User Story: </w:t>
       </w:r>
@@ -1710,7 +1797,7 @@
       <w:r>
         <w:t>ighlight</w:t>
       </w:r>
-      <w:bookmarkEnd w:id="7"/>
+      <w:bookmarkEnd w:id="8"/>
     </w:p>
     <w:p>
       <w:r>
@@ -1764,24 +1851,24 @@
       <w:r>
         <w:t xml:space="preserve"> with a rectangle or with contour/</w:t>
       </w:r>
-      <w:proofErr w:type="spellStart"/>
-      <w:r>
-        <w:t>contour+fill</w:t>
-      </w:r>
-      <w:proofErr w:type="spellEnd"/>
+      <w:r>
+        <w:t>contour fill</w:t>
+      </w:r>
       <w:r>
         <w:t xml:space="preserve"> highlight</w:t>
       </w:r>
+      <w:proofErr w:type="gramStart"/>
       <w:r>
         <w:t>;</w:t>
       </w:r>
+      <w:proofErr w:type="gramEnd"/>
     </w:p>
     <w:p/>
     <w:p>
       <w:pPr>
         <w:pStyle w:val="Heading1"/>
       </w:pPr>
-      <w:bookmarkStart w:id="8" w:name="_Toc450242915"/>
+      <w:bookmarkStart w:id="9" w:name="_Toc450297816"/>
       <w:r>
         <w:t>User Story:</w:t>
       </w:r>
@@ -1797,7 +1884,7 @@
       <w:r>
         <w:t>ogging</w:t>
       </w:r>
-      <w:bookmarkEnd w:id="8"/>
+      <w:bookmarkEnd w:id="9"/>
     </w:p>
     <w:p>
       <w:r>
@@ -1828,6 +1915,7 @@
     </w:p>
     <w:p>
       <w:r>
+        <w:lastRenderedPageBreak/>
         <w:t>Summary</w:t>
       </w:r>
       <w:r>
@@ -1839,7 +1927,6 @@
     </w:p>
     <w:p>
       <w:r>
-        <w:lastRenderedPageBreak/>
         <w:t>The position of the object is output into a file in an explicit way.</w:t>
       </w:r>
     </w:p>
@@ -1867,19 +1954,20 @@
       <w:pPr>
         <w:pStyle w:val="Heading1"/>
       </w:pPr>
-      <w:bookmarkStart w:id="9" w:name="_Toc450242916"/>
+      <w:bookmarkStart w:id="10" w:name="_Toc450297817"/>
       <w:r>
         <w:t xml:space="preserve">User Story: </w:t>
       </w:r>
       <w:r>
-        <w:t xml:space="preserve">Command </w:t>
-      </w:r>
-      <w:proofErr w:type="spellStart"/>
-      <w:r>
-        <w:t>args</w:t>
-      </w:r>
-      <w:bookmarkEnd w:id="9"/>
-      <w:proofErr w:type="spellEnd"/>
+        <w:t>Command arg</w:t>
+      </w:r>
+      <w:r>
+        <w:t>ument</w:t>
+      </w:r>
+      <w:r>
+        <w:t>s</w:t>
+      </w:r>
+      <w:bookmarkEnd w:id="10"/>
     </w:p>
     <w:p>
       <w:r>
@@ -1964,14 +2052,14 @@
       <w:pPr>
         <w:pStyle w:val="Heading1"/>
       </w:pPr>
-      <w:bookmarkStart w:id="10" w:name="_Toc450242917"/>
+      <w:bookmarkStart w:id="11" w:name="_Toc450297818"/>
       <w:r>
         <w:t xml:space="preserve">User Story: </w:t>
       </w:r>
       <w:r>
         <w:t>Debug mode</w:t>
       </w:r>
-      <w:bookmarkEnd w:id="10"/>
+      <w:bookmarkEnd w:id="11"/>
     </w:p>
     <w:p>
       <w:r>
@@ -2066,7 +2154,25 @@
         </w:numPr>
       </w:pPr>
       <w:r>
-        <w:t>Shows up as a window (downscaled/scrollbar?);</w:t>
+        <w:t>Shows up as a</w:t>
+      </w:r>
+      <w:r>
+        <w:t xml:space="preserve"> separate named</w:t>
+      </w:r>
+      <w:r>
+        <w:t xml:space="preserve"> window (</w:t>
+      </w:r>
+      <w:r>
+        <w:t xml:space="preserve">oversized collected image could be downscaled or   navigated with </w:t>
+      </w:r>
+      <w:r>
+        <w:t>scrollbar</w:t>
+      </w:r>
+      <w:r>
+        <w:t>s</w:t>
+      </w:r>
+      <w:r>
+        <w:t>);</w:t>
       </w:r>
     </w:p>
     <w:p/>
@@ -2074,15 +2180,14 @@
       <w:pPr>
         <w:pStyle w:val="Heading1"/>
       </w:pPr>
-      <w:bookmarkStart w:id="11" w:name="_Toc450242918"/>
-      <w:r>
-        <w:lastRenderedPageBreak/>
+      <w:bookmarkStart w:id="12" w:name="_Toc450297819"/>
+      <w:r>
         <w:t xml:space="preserve">User Story: </w:t>
       </w:r>
       <w:r>
         <w:t>Template algorithms [Pending]</w:t>
       </w:r>
-      <w:bookmarkEnd w:id="11"/>
+      <w:bookmarkEnd w:id="12"/>
     </w:p>
     <w:p>
       <w:r>
@@ -2130,7 +2235,6 @@
           <w:numId w:val="5"/>
         </w:numPr>
       </w:pPr>
-      <w:bookmarkStart w:id="12" w:name="_GoBack"/>
       <w:r>
         <w:t>Interface contains</w:t>
       </w:r>
@@ -2149,14 +2253,13 @@
       <w:r>
         <w:t>Algorithms implement this interface;</w:t>
       </w:r>
-      <w:bookmarkEnd w:id="12"/>
     </w:p>
     <w:p/>
     <w:p>
       <w:pPr>
         <w:pStyle w:val="Heading1"/>
       </w:pPr>
-      <w:bookmarkStart w:id="13" w:name="_Toc450242919"/>
+      <w:bookmarkStart w:id="13" w:name="_Toc450297820"/>
       <w:r>
         <w:t xml:space="preserve">User Story: </w:t>
       </w:r>
@@ -2209,7 +2312,45 @@
         <w:t>training video based on input images and/or videos.</w:t>
       </w:r>
       <w:r>
-        <w:t xml:space="preserve"> The result contains a simulation of a random motion of an object.</w:t>
+        <w:t xml:space="preserve"> The result contains a simulation of a random motion of an object</w:t>
+      </w:r>
+      <w:r>
+        <w:t xml:space="preserve"> and a file containing object positions</w:t>
+      </w:r>
+      <w:r>
+        <w:t>.</w:t>
+      </w:r>
+    </w:p>
+    <w:p>
+      <w:r>
+        <w:t>Acceptance Criteria:</w:t>
+      </w:r>
+    </w:p>
+    <w:p>
+      <w:r>
+        <w:t>This standalone program takes command arguments that can set:</w:t>
+      </w:r>
+    </w:p>
+    <w:p>
+      <w:r>
+        <w:t xml:space="preserve">Background source type – image file, video file or camera feed, background source – video or image source file path or feed number, sprite source – image file path, output video file path, output log file path, and debug flag. The program would then overlay the sprite </w:t>
+      </w:r>
+      <w:r>
+        <w:t>in a random start location and then move it by a random interval with a random deviation from its original orientation</w:t>
+      </w:r>
+      <w:r>
+        <w:t xml:space="preserve"> within the frame bounding box</w:t>
+      </w:r>
+      <w:r>
+        <w:t xml:space="preserve">, log object center coordinates and repeat. If a video file </w:t>
+      </w:r>
+      <w:proofErr w:type="gramStart"/>
+      <w:r>
+        <w:t>was selected</w:t>
+      </w:r>
+      <w:proofErr w:type="gramEnd"/>
+      <w:r>
+        <w:t xml:space="preserve"> as background source, when it runs out, the process will stop and the program will finish, otherwise the program will exit by a designated keystroke.</w:t>
       </w:r>
     </w:p>
     <w:p/>
@@ -2217,8 +2358,9 @@
       <w:pPr>
         <w:pStyle w:val="Heading1"/>
       </w:pPr>
-      <w:bookmarkStart w:id="14" w:name="_Toc450242920"/>
-      <w:r>
+      <w:bookmarkStart w:id="14" w:name="_Toc450297821"/>
+      <w:r>
+        <w:lastRenderedPageBreak/>
         <w:t xml:space="preserve">User Story: </w:t>
       </w:r>
       <w:r>
@@ -2262,6 +2404,32 @@
     <w:p>
       <w:r>
         <w:t>A standalone program that generates a basic training video based on input images and/or videos. The result contains a simulation of a random motion of an object on a randomly moving background.</w:t>
+      </w:r>
+    </w:p>
+    <w:p>
+      <w:r>
+        <w:t>Acceptance Criteria:</w:t>
+      </w:r>
+    </w:p>
+    <w:p>
+      <w:r>
+        <w:t xml:space="preserve">Being a direct upgrade to the previous program, this program needs to have an option of generating a dynamic background, when an image </w:t>
+      </w:r>
+      <w:proofErr w:type="gramStart"/>
+      <w:r>
+        <w:t>was selected</w:t>
+      </w:r>
+      <w:proofErr w:type="gramEnd"/>
+      <w:r>
+        <w:t xml:space="preserve"> as a background. This </w:t>
+      </w:r>
+      <w:proofErr w:type="gramStart"/>
+      <w:r>
+        <w:t>will be achieved</w:t>
+      </w:r>
+      <w:proofErr w:type="gramEnd"/>
+      <w:r>
+        <w:t xml:space="preserve"> by applying the same motion principle that is moving the sprite around the frame, with an only exception being that the bounding box would be smaller than the source background.</w:t>
       </w:r>
     </w:p>
     <w:sectPr>
@@ -2275,8 +2443,8 @@
 </file>
 
 <file path=word/numbering.xml><?xml version="1.0" encoding="utf-8"?>
-<w:numbering xmlns:wpc="http://schemas.microsoft.com/office/word/2010/wordprocessingCanvas" xmlns:mc="http://schemas.openxmlformats.org/markup-compatibility/2006" xmlns:o="urn:schemas-microsoft-com:office:office" xmlns:r="http://schemas.openxmlformats.org/officeDocument/2006/relationships" xmlns:m="http://schemas.openxmlformats.org/officeDocument/2006/math" xmlns:v="urn:schemas-microsoft-com:vml" xmlns:wp14="http://schemas.microsoft.com/office/word/2010/wordprocessingDrawing" xmlns:wp="http://schemas.openxmlformats.org/drawingml/2006/wordprocessingDrawing" xmlns:w10="urn:schemas-microsoft-com:office:word" xmlns:w="http://schemas.openxmlformats.org/wordprocessingml/2006/main" xmlns:w14="http://schemas.microsoft.com/office/word/2010/wordml" xmlns:wpg="http://schemas.microsoft.com/office/word/2010/wordprocessingGroup" xmlns:wpi="http://schemas.microsoft.com/office/word/2010/wordprocessingInk" xmlns:wne="http://schemas.microsoft.com/office/word/2006/wordml" xmlns:wps="http://schemas.microsoft.com/office/word/2010/wordprocessingShape" mc:Ignorable="w14 wp14">
-  <w:abstractNum w:abstractNumId="0">
+<w:numbering xmlns:wpc="http://schemas.microsoft.com/office/word/2010/wordprocessingCanvas" xmlns:mc="http://schemas.openxmlformats.org/markup-compatibility/2006" xmlns:o="urn:schemas-microsoft-com:office:office" xmlns:r="http://schemas.openxmlformats.org/officeDocument/2006/relationships" xmlns:m="http://schemas.openxmlformats.org/officeDocument/2006/math" xmlns:v="urn:schemas-microsoft-com:vml" xmlns:wp14="http://schemas.microsoft.com/office/word/2010/wordprocessingDrawing" xmlns:wp="http://schemas.openxmlformats.org/drawingml/2006/wordprocessingDrawing" xmlns:w10="urn:schemas-microsoft-com:office:word" xmlns:w="http://schemas.openxmlformats.org/wordprocessingml/2006/main" xmlns:w14="http://schemas.microsoft.com/office/word/2010/wordml" xmlns:w15="http://schemas.microsoft.com/office/word/2012/wordml" xmlns:wpg="http://schemas.microsoft.com/office/word/2010/wordprocessingGroup" xmlns:wpi="http://schemas.microsoft.com/office/word/2010/wordprocessingInk" xmlns:wne="http://schemas.microsoft.com/office/word/2006/wordml" xmlns:wps="http://schemas.microsoft.com/office/word/2010/wordprocessingShape" mc:Ignorable="w14 w15 wp14">
+  <w:abstractNum w:abstractNumId="0" w15:restartNumberingAfterBreak="0">
     <w:nsid w:val="08CC3D5F"/>
     <w:multiLevelType w:val="hybridMultilevel"/>
     <w:tmpl w:val="469E83A6"/>
@@ -2389,7 +2557,7 @@
       </w:rPr>
     </w:lvl>
   </w:abstractNum>
-  <w:abstractNum w:abstractNumId="1">
+  <w:abstractNum w:abstractNumId="1" w15:restartNumberingAfterBreak="0">
     <w:nsid w:val="5A095915"/>
     <w:multiLevelType w:val="hybridMultilevel"/>
     <w:tmpl w:val="66DEC930"/>
@@ -2502,7 +2670,7 @@
       </w:rPr>
     </w:lvl>
   </w:abstractNum>
-  <w:abstractNum w:abstractNumId="2">
+  <w:abstractNum w:abstractNumId="2" w15:restartNumberingAfterBreak="0">
     <w:nsid w:val="63661A3C"/>
     <w:multiLevelType w:val="hybridMultilevel"/>
     <w:tmpl w:val="64DCC6CE"/>
@@ -2615,7 +2783,7 @@
       </w:rPr>
     </w:lvl>
   </w:abstractNum>
-  <w:abstractNum w:abstractNumId="3">
+  <w:abstractNum w:abstractNumId="3" w15:restartNumberingAfterBreak="0">
     <w:nsid w:val="64DA5469"/>
     <w:multiLevelType w:val="hybridMultilevel"/>
     <w:tmpl w:val="13BA3B6C"/>
@@ -2728,7 +2896,7 @@
       </w:rPr>
     </w:lvl>
   </w:abstractNum>
-  <w:abstractNum w:abstractNumId="4">
+  <w:abstractNum w:abstractNumId="4" w15:restartNumberingAfterBreak="0">
     <w:nsid w:val="7E9F7778"/>
     <w:multiLevelType w:val="hybridMultilevel"/>
     <w:tmpl w:val="1C16F216"/>
@@ -2860,7 +3028,7 @@
 </file>
 
 <file path=word/styles.xml><?xml version="1.0" encoding="utf-8"?>
-<w:styles xmlns:mc="http://schemas.openxmlformats.org/markup-compatibility/2006" xmlns:r="http://schemas.openxmlformats.org/officeDocument/2006/relationships" xmlns:w="http://schemas.openxmlformats.org/wordprocessingml/2006/main" xmlns:w14="http://schemas.microsoft.com/office/word/2010/wordml" mc:Ignorable="w14">
+<w:styles xmlns:mc="http://schemas.openxmlformats.org/markup-compatibility/2006" xmlns:r="http://schemas.openxmlformats.org/officeDocument/2006/relationships" xmlns:w="http://schemas.openxmlformats.org/wordprocessingml/2006/main" xmlns:w14="http://schemas.microsoft.com/office/word/2010/wordml" xmlns:w15="http://schemas.microsoft.com/office/word/2012/wordml" mc:Ignorable="w14 w15">
   <w:docDefaults>
     <w:rPrDefault>
       <w:rPr>
@@ -2876,452 +3044,378 @@
       </w:pPr>
     </w:pPrDefault>
   </w:docDefaults>
-  <w:latentStyles w:defLockedState="0" w:defUIPriority="99" w:defSemiHidden="1" w:defUnhideWhenUsed="1" w:defQFormat="0" w:count="267">
-    <w:lsdException w:name="Normal" w:semiHidden="0" w:uiPriority="0" w:unhideWhenUsed="0" w:qFormat="1"/>
-    <w:lsdException w:name="heading 1" w:semiHidden="0" w:uiPriority="9" w:unhideWhenUsed="0" w:qFormat="1"/>
-    <w:lsdException w:name="heading 2" w:uiPriority="9" w:qFormat="1"/>
-    <w:lsdException w:name="heading 3" w:uiPriority="9" w:qFormat="1"/>
-    <w:lsdException w:name="heading 4" w:uiPriority="9" w:qFormat="1"/>
-    <w:lsdException w:name="heading 5" w:uiPriority="9" w:qFormat="1"/>
-    <w:lsdException w:name="heading 6" w:uiPriority="9" w:qFormat="1"/>
-    <w:lsdException w:name="heading 7" w:uiPriority="9" w:qFormat="1"/>
-    <w:lsdException w:name="heading 8" w:uiPriority="9" w:qFormat="1"/>
-    <w:lsdException w:name="heading 9" w:uiPriority="9" w:qFormat="1"/>
-    <w:lsdException w:name="toc 1" w:uiPriority="39"/>
-    <w:lsdException w:name="toc 2" w:uiPriority="39"/>
-    <w:lsdException w:name="toc 3" w:uiPriority="39"/>
-    <w:lsdException w:name="toc 4" w:uiPriority="39"/>
-    <w:lsdException w:name="toc 5" w:uiPriority="39"/>
-    <w:lsdException w:name="toc 6" w:uiPriority="39"/>
-    <w:lsdException w:name="toc 7" w:uiPriority="39"/>
-    <w:lsdException w:name="toc 8" w:uiPriority="39"/>
-    <w:lsdException w:name="toc 9" w:uiPriority="39"/>
-    <w:lsdException w:name="caption" w:uiPriority="35" w:qFormat="1"/>
-    <w:lsdException w:name="Title" w:semiHidden="0" w:uiPriority="10" w:unhideWhenUsed="0" w:qFormat="1"/>
-    <w:lsdException w:name="Default Paragraph Font" w:uiPriority="1"/>
-    <w:lsdException w:name="Subtitle" w:semiHidden="0" w:uiPriority="11" w:unhideWhenUsed="0" w:qFormat="1"/>
-    <w:lsdException w:name="Strong" w:semiHidden="0" w:uiPriority="22" w:unhideWhenUsed="0" w:qFormat="1"/>
-    <w:lsdException w:name="Emphasis" w:semiHidden="0" w:uiPriority="20" w:unhideWhenUsed="0" w:qFormat="1"/>
-    <w:lsdException w:name="Table Grid" w:semiHidden="0" w:uiPriority="59" w:unhideWhenUsed="0"/>
-    <w:lsdException w:name="Placeholder Text" w:unhideWhenUsed="0"/>
-    <w:lsdException w:name="No Spacing" w:semiHidden="0" w:uiPriority="1" w:unhideWhenUsed="0" w:qFormat="1"/>
-    <w:lsdException w:name="Light Shading" w:semiHidden="0" w:uiPriority="60" w:unhideWhenUsed="0"/>
-    <w:lsdException w:name="Light List" w:semiHidden="0" w:uiPriority="61" w:unhideWhenUsed="0"/>
-    <w:lsdException w:name="Light Grid" w:semiHidden="0" w:uiPriority="62" w:unhideWhenUsed="0"/>
-    <w:lsdException w:name="Medium Shading 1" w:semiHidden="0" w:uiPriority="63" w:unhideWhenUsed="0"/>
-    <w:lsdException w:name="Medium Shading 2" w:semiHidden="0" w:uiPriority="64" w:unhideWhenUsed="0"/>
-    <w:lsdException w:name="Medium List 1" w:semiHidden="0" w:uiPriority="65" w:unhideWhenUsed="0"/>
-    <w:lsdException w:name="Medium List 2" w:semiHidden="0" w:uiPriority="66" w:unhideWhenUsed="0"/>
-    <w:lsdException w:name="Medium Grid 1" w:semiHidden="0" w:uiPriority="67" w:unhideWhenUsed="0"/>
-    <w:lsdException w:name="Medium Grid 2" w:semiHidden="0" w:uiPriority="68" w:unhideWhenUsed="0"/>
-    <w:lsdException w:name="Medium Grid 3" w:semiHidden="0" w:uiPriority="69" w:unhideWhenUsed="0"/>
-    <w:lsdException w:name="Dark List" w:semiHidden="0" w:uiPriority="70" w:unhideWhenUsed="0"/>
-    <w:lsdException w:name="Colorful Shading" w:semiHidden="0" w:uiPriority="71" w:unhideWhenUsed="0"/>
-    <w:lsdException w:name="Colorful List" w:semiHidden="0" w:uiPriority="72" w:unhideWhenUsed="0"/>
-    <w:lsdException w:name="Colorful Grid" w:semiHidden="0" w:uiPriority="73" w:unhideWhenUsed="0"/>
-    <w:lsdException w:name="Light Shading Accent 1" w:semiHidden="0" w:uiPriority="60" w:unhideWhenUsed="0"/>
-    <w:lsdException w:name="Light List Accent 1" w:semiHidden="0" w:uiPriority="61" w:unhideWhenUsed="0"/>
-    <w:lsdException w:name="Light Grid Accent 1" w:semiHidden="0" w:uiPriority="62" w:unhideWhenUsed="0"/>
-    <w:lsdException w:name="Medium Shading 1 Accent 1" w:semiHidden="0" w:uiPriority="63" w:unhideWhenUsed="0"/>
-    <w:lsdException w:name="Medium Shading 2 Accent 1" w:semiHidden="0" w:uiPriority="64" w:unhideWhenUsed="0"/>
-    <w:lsdException w:name="Medium List 1 Accent 1" w:semiHidden="0" w:uiPriority="65" w:unhideWhenUsed="0"/>
-    <w:lsdException w:name="Revision" w:unhideWhenUsed="0"/>
-    <w:lsdException w:name="List Paragraph" w:semiHidden="0" w:uiPriority="34" w:unhideWhenUsed="0" w:qFormat="1"/>
-    <w:lsdException w:name="Quote" w:semiHidden="0" w:uiPriority="29" w:unhideWhenUsed="0" w:qFormat="1"/>
-    <w:lsdException w:name="Intense Quote" w:semiHidden="0" w:uiPriority="30" w:unhideWhenUsed="0" w:qFormat="1"/>
-    <w:lsdException w:name="Medium List 2 Accent 1" w:semiHidden="0" w:uiPriority="66" w:unhideWhenUsed="0"/>
-    <w:lsdException w:name="Medium Grid 1 Accent 1" w:semiHidden="0" w:uiPriority="67" w:unhideWhenUsed="0"/>
-    <w:lsdException w:name="Medium Grid 2 Accent 1" w:semiHidden="0" w:uiPriority="68" w:unhideWhenUsed="0"/>
-    <w:lsdException w:name="Medium Grid 3 Accent 1" w:semiHidden="0" w:uiPriority="69" w:unhideWhenUsed="0"/>
-    <w:lsdException w:name="Dark List Accent 1" w:semiHidden="0" w:uiPriority="70" w:unhideWhenUsed="0"/>
-    <w:lsdException w:name="Colorful Shading Accent 1" w:semiHidden="0" w:uiPriority="71" w:unhideWhenUsed="0"/>
-    <w:lsdException w:name="Colorful List Accent 1" w:semiHidden="0" w:uiPriority="72" w:unhideWhenUsed="0"/>
-    <w:lsdException w:name="Colorful Grid Accent 1" w:semiHidden="0" w:uiPriority="73" w:unhideWhenUsed="0"/>
-    <w:lsdException w:name="Light Shading Accent 2" w:semiHidden="0" w:uiPriority="60" w:unhideWhenUsed="0"/>
-    <w:lsdException w:name="Light List Accent 2" w:semiHidden="0" w:uiPriority="61" w:unhideWhenUsed="0"/>
-    <w:lsdException w:name="Light Grid Accent 2" w:semiHidden="0" w:uiPriority="62" w:unhideWhenUsed="0"/>
-    <w:lsdException w:name="Medium Shading 1 Accent 2" w:semiHidden="0" w:uiPriority="63" w:unhideWhenUsed="0"/>
-    <w:lsdException w:name="Medium Shading 2 Accent 2" w:semiHidden="0" w:uiPriority="64" w:unhideWhenUsed="0"/>
-    <w:lsdException w:name="Medium List 1 Accent 2" w:semiHidden="0" w:uiPriority="65" w:unhideWhenUsed="0"/>
-    <w:lsdException w:name="Medium List 2 Accent 2" w:semiHidden="0" w:uiPriority="66" w:unhideWhenUsed="0"/>
-    <w:lsdException w:name="Medium Grid 1 Accent 2" w:semiHidden="0" w:uiPriority="67" w:unhideWhenUsed="0"/>
-    <w:lsdException w:name="Medium Grid 2 Accent 2" w:semiHidden="0" w:uiPriority="68" w:unhideWhenUsed="0"/>
-    <w:lsdException w:name="Medium Grid 3 Accent 2" w:semiHidden="0" w:uiPriority="69" w:unhideWhenUsed="0"/>
-    <w:lsdException w:name="Dark List Accent 2" w:semiHidden="0" w:uiPriority="70" w:unhideWhenUsed="0"/>
-    <w:lsdException w:name="Colorful Shading Accent 2" w:semiHidden="0" w:uiPriority="71" w:unhideWhenUsed="0"/>
-    <w:lsdException w:name="Colorful List Accent 2" w:semiHidden="0" w:uiPriority="72" w:unhideWhenUsed="0"/>
-    <w:lsdException w:name="Colorful Grid Accent 2" w:semiHidden="0" w:uiPriority="73" w:unhideWhenUsed="0"/>
-    <w:lsdException w:name="Light Shading Accent 3" w:semiHidden="0" w:uiPriority="60" w:unhideWhenUsed="0"/>
-    <w:lsdException w:name="Light List Accent 3" w:semiHidden="0" w:uiPriority="61" w:unhideWhenUsed="0"/>
-    <w:lsdException w:name="Light Grid Accent 3" w:semiHidden="0" w:uiPriority="62" w:unhideWhenUsed="0"/>
-    <w:lsdException w:name="Medium Shading 1 Accent 3" w:semiHidden="0" w:uiPriority="63" w:unhideWhenUsed="0"/>
-    <w:lsdException w:name="Medium Shading 2 Accent 3" w:semiHidden="0" w:uiPriority="64" w:unhideWhenUsed="0"/>
-    <w:lsdException w:name="Medium List 1 Accent 3" w:semiHidden="0" w:uiPriority="65" w:unhideWhenUsed="0"/>
-    <w:lsdException w:name="Medium List 2 Accent 3" w:semiHidden="0" w:uiPriority="66" w:unhideWhenUsed="0"/>
-    <w:lsdException w:name="Medium Grid 1 Accent 3" w:semiHidden="0" w:uiPriority="67" w:unhideWhenUsed="0"/>
-    <w:lsdException w:name="Medium Grid 2 Accent 3" w:semiHidden="0" w:uiPriority="68" w:unhideWhenUsed="0"/>
-    <w:lsdException w:name="Medium Grid 3 Accent 3" w:semiHidden="0" w:uiPriority="69" w:unhideWhenUsed="0"/>
-    <w:lsdException w:name="Dark List Accent 3" w:semiHidden="0" w:uiPriority="70" w:unhideWhenUsed="0"/>
-    <w:lsdException w:name="Colorful Shading Accent 3" w:semiHidden="0" w:uiPriority="71" w:unhideWhenUsed="0"/>
-    <w:lsdException w:name="Colorful List Accent 3" w:semiHidden="0" w:uiPriority="72" w:unhideWhenUsed="0"/>
-    <w:lsdException w:name="Colorful Grid Accent 3" w:semiHidden="0" w:uiPriority="73" w:unhideWhenUsed="0"/>
-    <w:lsdException w:name="Light Shading Accent 4" w:semiHidden="0" w:uiPriority="60" w:unhideWhenUsed="0"/>
-    <w:lsdException w:name="Light List Accent 4" w:semiHidden="0" w:uiPriority="61" w:unhideWhenUsed="0"/>
-    <w:lsdException w:name="Light Grid Accent 4" w:semiHidden="0" w:uiPriority="62" w:unhideWhenUsed="0"/>
-    <w:lsdException w:name="Medium Shading 1 Accent 4" w:semiHidden="0" w:uiPriority="63" w:unhideWhenUsed="0"/>
-    <w:lsdException w:name="Medium Shading 2 Accent 4" w:semiHidden="0" w:uiPriority="64" w:unhideWhenUsed="0"/>
-    <w:lsdException w:name="Medium List 1 Accent 4" w:semiHidden="0" w:uiPriority="65" w:unhideWhenUsed="0"/>
-    <w:lsdException w:name="Medium List 2 Accent 4" w:semiHidden="0" w:uiPriority="66" w:unhideWhenUsed="0"/>
-    <w:lsdException w:name="Medium Grid 1 Accent 4" w:semiHidden="0" w:uiPriority="67" w:unhideWhenUsed="0"/>
-    <w:lsdException w:name="Medium Grid 2 Accent 4" w:semiHidden="0" w:uiPriority="68" w:unhideWhenUsed="0"/>
-    <w:lsdException w:name="Medium Grid 3 Accent 4" w:semiHidden="0" w:uiPriority="69" w:unhideWhenUsed="0"/>
-    <w:lsdException w:name="Dark List Accent 4" w:semiHidden="0" w:uiPriority="70" w:unhideWhenUsed="0"/>
-    <w:lsdException w:name="Colorful Shading Accent 4" w:semiHidden="0" w:uiPriority="71" w:unhideWhenUsed="0"/>
-    <w:lsdException w:name="Colorful List Accent 4" w:semiHidden="0" w:uiPriority="72" w:unhideWhenUsed="0"/>
-    <w:lsdException w:name="Colorful Grid Accent 4" w:semiHidden="0" w:uiPriority="73" w:unhideWhenUsed="0"/>
-    <w:lsdException w:name="Light Shading Accent 5" w:semiHidden="0" w:uiPriority="60" w:unhideWhenUsed="0"/>
-    <w:lsdException w:name="Light List Accent 5" w:semiHidden="0" w:uiPriority="61" w:unhideWhenUsed="0"/>
-    <w:lsdException w:name="Light Grid Accent 5" w:semiHidden="0" w:uiPriority="62" w:unhideWhenUsed="0"/>
-    <w:lsdException w:name="Medium Shading 1 Accent 5" w:semiHidden="0" w:uiPriority="63" w:unhideWhenUsed="0"/>
-    <w:lsdException w:name="Medium Shading 2 Accent 5" w:semiHidden="0" w:uiPriority="64" w:unhideWhenUsed="0"/>
-    <w:lsdException w:name="Medium List 1 Accent 5" w:semiHidden="0" w:uiPriority="65" w:unhideWhenUsed="0"/>
-    <w:lsdException w:name="Medium List 2 Accent 5" w:semiHidden="0" w:uiPriority="66" w:unhideWhenUsed="0"/>
-    <w:lsdException w:name="Medium Grid 1 Accent 5" w:semiHidden="0" w:uiPriority="67" w:unhideWhenUsed="0"/>
-    <w:lsdException w:name="Medium Grid 2 Accent 5" w:semiHidden="0" w:uiPriority="68" w:unhideWhenUsed="0"/>
-    <w:lsdException w:name="Medium Grid 3 Accent 5" w:semiHidden="0" w:uiPriority="69" w:unhideWhenUsed="0"/>
-    <w:lsdException w:name="Dark List Accent 5" w:semiHidden="0" w:uiPriority="70" w:unhideWhenUsed="0"/>
-    <w:lsdException w:name="Colorful Shading Accent 5" w:semiHidden="0" w:uiPriority="71" w:unhideWhenUsed="0"/>
-    <w:lsdException w:name="Colorful List Accent 5" w:semiHidden="0" w:uiPriority="72" w:unhideWhenUsed="0"/>
-    <w:lsdException w:name="Colorful Grid Accent 5" w:semiHidden="0" w:uiPriority="73" w:unhideWhenUsed="0"/>
-    <w:lsdException w:name="Light Shading Accent 6" w:semiHidden="0" w:uiPriority="60" w:unhideWhenUsed="0"/>
-    <w:lsdException w:name="Light List Accent 6" w:semiHidden="0" w:uiPriority="61" w:unhideWhenUsed="0"/>
-    <w:lsdException w:name="Light Grid Accent 6" w:semiHidden="0" w:uiPriority="62" w:unhideWhenUsed="0"/>
-    <w:lsdException w:name="Medium Shading 1 Accent 6" w:semiHidden="0" w:uiPriority="63" w:unhideWhenUsed="0"/>
-    <w:lsdException w:name="Medium Shading 2 Accent 6" w:semiHidden="0" w:uiPriority="64" w:unhideWhenUsed="0"/>
-    <w:lsdException w:name="Medium List 1 Accent 6" w:semiHidden="0" w:uiPriority="65" w:unhideWhenUsed="0"/>
-    <w:lsdException w:name="Medium List 2 Accent 6" w:semiHidden="0" w:uiPriority="66" w:unhideWhenUsed="0"/>
-    <w:lsdException w:name="Medium Grid 1 Accent 6" w:semiHidden="0" w:uiPriority="67" w:unhideWhenUsed="0"/>
-    <w:lsdException w:name="Medium Grid 2 Accent 6" w:semiHidden="0" w:uiPriority="68" w:unhideWhenUsed="0"/>
-    <w:lsdException w:name="Medium Grid 3 Accent 6" w:semiHidden="0" w:uiPriority="69" w:unhideWhenUsed="0"/>
-    <w:lsdException w:name="Dark List Accent 6" w:semiHidden="0" w:uiPriority="70" w:unhideWhenUsed="0"/>
-    <w:lsdException w:name="Colorful Shading Accent 6" w:semiHidden="0" w:uiPriority="71" w:unhideWhenUsed="0"/>
-    <w:lsdException w:name="Colorful List Accent 6" w:semiHidden="0" w:uiPriority="72" w:unhideWhenUsed="0"/>
-    <w:lsdException w:name="Colorful Grid Accent 6" w:semiHidden="0" w:uiPriority="73" w:unhideWhenUsed="0"/>
-    <w:lsdException w:name="Subtle Emphasis" w:semiHidden="0" w:uiPriority="19" w:unhideWhenUsed="0" w:qFormat="1"/>
-    <w:lsdException w:name="Intense Emphasis" w:semiHidden="0" w:uiPriority="21" w:unhideWhenUsed="0" w:qFormat="1"/>
-    <w:lsdException w:name="Subtle Reference" w:semiHidden="0" w:uiPriority="31" w:unhideWhenUsed="0" w:qFormat="1"/>
-    <w:lsdException w:name="Intense Reference" w:semiHidden="0" w:uiPriority="32" w:unhideWhenUsed="0" w:qFormat="1"/>
-    <w:lsdException w:name="Book Title" w:semiHidden="0" w:uiPriority="33" w:unhideWhenUsed="0" w:qFormat="1"/>
-    <w:lsdException w:name="Bibliography" w:uiPriority="37"/>
-    <w:lsdException w:name="TOC Heading" w:uiPriority="39" w:qFormat="1"/>
-  </w:latentStyles>
-  <w:style w:type="paragraph" w:default="1" w:styleId="Normal">
-    <w:name w:val="Normal"/>
-    <w:qFormat/>
-  </w:style>
-  <w:style w:type="paragraph" w:styleId="Heading1">
-    <w:name w:val="heading 1"/>
-    <w:basedOn w:val="Normal"/>
-    <w:next w:val="Normal"/>
-    <w:link w:val="Heading1Char"/>
-    <w:uiPriority w:val="9"/>
-    <w:qFormat/>
-    <w:rsid w:val="00CA7AF7"/>
-    <w:pPr>
-      <w:keepNext/>
-      <w:keepLines/>
-      <w:spacing w:before="480" w:after="0"/>
-      <w:outlineLvl w:val="0"/>
-    </w:pPr>
-    <w:rPr>
-      <w:rFonts w:asciiTheme="majorHAnsi" w:eastAsiaTheme="majorEastAsia" w:hAnsiTheme="majorHAnsi" w:cstheme="majorBidi"/>
-      <w:b/>
-      <w:bCs/>
-      <w:color w:val="365F91" w:themeColor="accent1" w:themeShade="BF"/>
-      <w:sz w:val="28"/>
-      <w:szCs w:val="28"/>
-    </w:rPr>
-  </w:style>
-  <w:style w:type="character" w:default="1" w:styleId="DefaultParagraphFont">
-    <w:name w:val="Default Paragraph Font"/>
-    <w:uiPriority w:val="1"/>
-    <w:semiHidden/>
-    <w:unhideWhenUsed/>
-  </w:style>
-  <w:style w:type="table" w:default="1" w:styleId="TableNormal">
-    <w:name w:val="Normal Table"/>
-    <w:uiPriority w:val="99"/>
-    <w:semiHidden/>
-    <w:unhideWhenUsed/>
-    <w:tblPr>
-      <w:tblInd w:w="0" w:type="dxa"/>
-      <w:tblCellMar>
-        <w:top w:w="0" w:type="dxa"/>
-        <w:left w:w="108" w:type="dxa"/>
-        <w:bottom w:w="0" w:type="dxa"/>
-        <w:right w:w="108" w:type="dxa"/>
-      </w:tblCellMar>
-    </w:tblPr>
-  </w:style>
-  <w:style w:type="numbering" w:default="1" w:styleId="NoList">
-    <w:name w:val="No List"/>
-    <w:uiPriority w:val="99"/>
-    <w:semiHidden/>
-    <w:unhideWhenUsed/>
-  </w:style>
-  <w:style w:type="character" w:customStyle="1" w:styleId="Heading1Char">
-    <w:name w:val="Heading 1 Char"/>
-    <w:basedOn w:val="DefaultParagraphFont"/>
-    <w:link w:val="Heading1"/>
-    <w:uiPriority w:val="9"/>
-    <w:rsid w:val="00CA7AF7"/>
-    <w:rPr>
-      <w:rFonts w:asciiTheme="majorHAnsi" w:eastAsiaTheme="majorEastAsia" w:hAnsiTheme="majorHAnsi" w:cstheme="majorBidi"/>
-      <w:b/>
-      <w:bCs/>
-      <w:color w:val="365F91" w:themeColor="accent1" w:themeShade="BF"/>
-      <w:sz w:val="28"/>
-      <w:szCs w:val="28"/>
-    </w:rPr>
-  </w:style>
-  <w:style w:type="paragraph" w:styleId="TOCHeading">
-    <w:name w:val="TOC Heading"/>
-    <w:basedOn w:val="Heading1"/>
-    <w:next w:val="Normal"/>
-    <w:uiPriority w:val="39"/>
-    <w:semiHidden/>
-    <w:unhideWhenUsed/>
-    <w:qFormat/>
-    <w:rsid w:val="00C4638E"/>
-    <w:pPr>
-      <w:outlineLvl w:val="9"/>
-    </w:pPr>
-    <w:rPr>
-      <w:lang w:eastAsia="ja-JP"/>
-    </w:rPr>
-  </w:style>
-  <w:style w:type="paragraph" w:styleId="TOC1">
-    <w:name w:val="toc 1"/>
-    <w:basedOn w:val="Normal"/>
-    <w:next w:val="Normal"/>
-    <w:autoRedefine/>
-    <w:uiPriority w:val="39"/>
-    <w:unhideWhenUsed/>
-    <w:rsid w:val="00C4638E"/>
-    <w:pPr>
-      <w:spacing w:after="100"/>
-    </w:pPr>
-  </w:style>
-  <w:style w:type="character" w:styleId="Hyperlink">
-    <w:name w:val="Hyperlink"/>
-    <w:basedOn w:val="DefaultParagraphFont"/>
-    <w:uiPriority w:val="99"/>
-    <w:unhideWhenUsed/>
-    <w:rsid w:val="00C4638E"/>
-    <w:rPr>
-      <w:color w:val="0000FF" w:themeColor="hyperlink"/>
-      <w:u w:val="single"/>
-    </w:rPr>
-  </w:style>
-  <w:style w:type="paragraph" w:styleId="BalloonText">
-    <w:name w:val="Balloon Text"/>
-    <w:basedOn w:val="Normal"/>
-    <w:link w:val="BalloonTextChar"/>
-    <w:uiPriority w:val="99"/>
-    <w:semiHidden/>
-    <w:unhideWhenUsed/>
-    <w:rsid w:val="00C4638E"/>
-    <w:pPr>
-      <w:spacing w:after="0" w:line="240" w:lineRule="auto"/>
-    </w:pPr>
-    <w:rPr>
-      <w:rFonts w:ascii="Tahoma" w:hAnsi="Tahoma" w:cs="Tahoma"/>
-      <w:sz w:val="16"/>
-      <w:szCs w:val="16"/>
-    </w:rPr>
-  </w:style>
-  <w:style w:type="character" w:customStyle="1" w:styleId="BalloonTextChar">
-    <w:name w:val="Balloon Text Char"/>
-    <w:basedOn w:val="DefaultParagraphFont"/>
-    <w:link w:val="BalloonText"/>
-    <w:uiPriority w:val="99"/>
-    <w:semiHidden/>
-    <w:rsid w:val="00C4638E"/>
-    <w:rPr>
-      <w:rFonts w:ascii="Tahoma" w:hAnsi="Tahoma" w:cs="Tahoma"/>
-      <w:sz w:val="16"/>
-      <w:szCs w:val="16"/>
-    </w:rPr>
-  </w:style>
-  <w:style w:type="paragraph" w:styleId="ListParagraph">
-    <w:name w:val="List Paragraph"/>
-    <w:basedOn w:val="Normal"/>
-    <w:uiPriority w:val="34"/>
-    <w:qFormat/>
-    <w:rsid w:val="002A4C37"/>
-    <w:pPr>
-      <w:ind w:left="720"/>
-      <w:contextualSpacing/>
-    </w:pPr>
-  </w:style>
-</w:styles>
-</file>
-
-<file path=word/stylesWithEffects.xml><?xml version="1.0" encoding="utf-8"?>
-<w:styles xmlns:wpc="http://schemas.microsoft.com/office/word/2010/wordprocessingCanvas" xmlns:mc="http://schemas.openxmlformats.org/markup-compatibility/2006" xmlns:o="urn:schemas-microsoft-com:office:office" xmlns:r="http://schemas.openxmlformats.org/officeDocument/2006/relationships" xmlns:m="http://schemas.openxmlformats.org/officeDocument/2006/math" xmlns:v="urn:schemas-microsoft-com:vml" xmlns:wp14="http://schemas.microsoft.com/office/word/2010/wordprocessingDrawing" xmlns:wp="http://schemas.openxmlformats.org/drawingml/2006/wordprocessingDrawing" xmlns:w10="urn:schemas-microsoft-com:office:word" xmlns:w="http://schemas.openxmlformats.org/wordprocessingml/2006/main" xmlns:w14="http://schemas.microsoft.com/office/word/2010/wordml" xmlns:wpg="http://schemas.microsoft.com/office/word/2010/wordprocessingGroup" xmlns:wpi="http://schemas.microsoft.com/office/word/2010/wordprocessingInk" xmlns:wne="http://schemas.microsoft.com/office/word/2006/wordml" xmlns:wps="http://schemas.microsoft.com/office/word/2010/wordprocessingShape" mc:Ignorable="w14 wp14">
-  <w:docDefaults>
-    <w:rPrDefault>
-      <w:rPr>
-        <w:rFonts w:asciiTheme="minorHAnsi" w:eastAsiaTheme="minorHAnsi" w:hAnsiTheme="minorHAnsi" w:cstheme="minorBidi"/>
-        <w:sz w:val="22"/>
-        <w:szCs w:val="22"/>
-        <w:lang w:val="en-US" w:eastAsia="en-US" w:bidi="ar-SA"/>
-      </w:rPr>
-    </w:rPrDefault>
-    <w:pPrDefault>
-      <w:pPr>
-        <w:spacing w:after="200" w:line="276" w:lineRule="auto"/>
-      </w:pPr>
-    </w:pPrDefault>
-  </w:docDefaults>
-  <w:latentStyles w:defLockedState="0" w:defUIPriority="99" w:defSemiHidden="1" w:defUnhideWhenUsed="1" w:defQFormat="0" w:count="267">
-    <w:lsdException w:name="Normal" w:semiHidden="0" w:uiPriority="0" w:unhideWhenUsed="0" w:qFormat="1"/>
-    <w:lsdException w:name="heading 1" w:semiHidden="0" w:uiPriority="9" w:unhideWhenUsed="0" w:qFormat="1"/>
-    <w:lsdException w:name="heading 2" w:uiPriority="9" w:qFormat="1"/>
-    <w:lsdException w:name="heading 3" w:uiPriority="9" w:qFormat="1"/>
-    <w:lsdException w:name="heading 4" w:uiPriority="9" w:qFormat="1"/>
-    <w:lsdException w:name="heading 5" w:uiPriority="9" w:qFormat="1"/>
-    <w:lsdException w:name="heading 6" w:uiPriority="9" w:qFormat="1"/>
-    <w:lsdException w:name="heading 7" w:uiPriority="9" w:qFormat="1"/>
-    <w:lsdException w:name="heading 8" w:uiPriority="9" w:qFormat="1"/>
-    <w:lsdException w:name="heading 9" w:uiPriority="9" w:qFormat="1"/>
-    <w:lsdException w:name="toc 1" w:uiPriority="39"/>
-    <w:lsdException w:name="toc 2" w:uiPriority="39"/>
-    <w:lsdException w:name="toc 3" w:uiPriority="39"/>
-    <w:lsdException w:name="toc 4" w:uiPriority="39"/>
-    <w:lsdException w:name="toc 5" w:uiPriority="39"/>
-    <w:lsdException w:name="toc 6" w:uiPriority="39"/>
-    <w:lsdException w:name="toc 7" w:uiPriority="39"/>
-    <w:lsdException w:name="toc 8" w:uiPriority="39"/>
-    <w:lsdException w:name="toc 9" w:uiPriority="39"/>
-    <w:lsdException w:name="caption" w:uiPriority="35" w:qFormat="1"/>
-    <w:lsdException w:name="Title" w:semiHidden="0" w:uiPriority="10" w:unhideWhenUsed="0" w:qFormat="1"/>
-    <w:lsdException w:name="Default Paragraph Font" w:uiPriority="1"/>
-    <w:lsdException w:name="Subtitle" w:semiHidden="0" w:uiPriority="11" w:unhideWhenUsed="0" w:qFormat="1"/>
-    <w:lsdException w:name="Strong" w:semiHidden="0" w:uiPriority="22" w:unhideWhenUsed="0" w:qFormat="1"/>
-    <w:lsdException w:name="Emphasis" w:semiHidden="0" w:uiPriority="20" w:unhideWhenUsed="0" w:qFormat="1"/>
-    <w:lsdException w:name="Table Grid" w:semiHidden="0" w:uiPriority="59" w:unhideWhenUsed="0"/>
-    <w:lsdException w:name="Placeholder Text" w:unhideWhenUsed="0"/>
-    <w:lsdException w:name="No Spacing" w:semiHidden="0" w:uiPriority="1" w:unhideWhenUsed="0" w:qFormat="1"/>
-    <w:lsdException w:name="Light Shading" w:semiHidden="0" w:uiPriority="60" w:unhideWhenUsed="0"/>
-    <w:lsdException w:name="Light List" w:semiHidden="0" w:uiPriority="61" w:unhideWhenUsed="0"/>
-    <w:lsdException w:name="Light Grid" w:semiHidden="0" w:uiPriority="62" w:unhideWhenUsed="0"/>
-    <w:lsdException w:name="Medium Shading 1" w:semiHidden="0" w:uiPriority="63" w:unhideWhenUsed="0"/>
-    <w:lsdException w:name="Medium Shading 2" w:semiHidden="0" w:uiPriority="64" w:unhideWhenUsed="0"/>
-    <w:lsdException w:name="Medium List 1" w:semiHidden="0" w:uiPriority="65" w:unhideWhenUsed="0"/>
-    <w:lsdException w:name="Medium List 2" w:semiHidden="0" w:uiPriority="66" w:unhideWhenUsed="0"/>
-    <w:lsdException w:name="Medium Grid 1" w:semiHidden="0" w:uiPriority="67" w:unhideWhenUsed="0"/>
-    <w:lsdException w:name="Medium Grid 2" w:semiHidden="0" w:uiPriority="68" w:unhideWhenUsed="0"/>
-    <w:lsdException w:name="Medium Grid 3" w:semiHidden="0" w:uiPriority="69" w:unhideWhenUsed="0"/>
-    <w:lsdException w:name="Dark List" w:semiHidden="0" w:uiPriority="70" w:unhideWhenUsed="0"/>
-    <w:lsdException w:name="Colorful Shading" w:semiHidden="0" w:uiPriority="71" w:unhideWhenUsed="0"/>
-    <w:lsdException w:name="Colorful List" w:semiHidden="0" w:uiPriority="72" w:unhideWhenUsed="0"/>
-    <w:lsdException w:name="Colorful Grid" w:semiHidden="0" w:uiPriority="73" w:unhideWhenUsed="0"/>
-    <w:lsdException w:name="Light Shading Accent 1" w:semiHidden="0" w:uiPriority="60" w:unhideWhenUsed="0"/>
-    <w:lsdException w:name="Light List Accent 1" w:semiHidden="0" w:uiPriority="61" w:unhideWhenUsed="0"/>
-    <w:lsdException w:name="Light Grid Accent 1" w:semiHidden="0" w:uiPriority="62" w:unhideWhenUsed="0"/>
-    <w:lsdException w:name="Medium Shading 1 Accent 1" w:semiHidden="0" w:uiPriority="63" w:unhideWhenUsed="0"/>
-    <w:lsdException w:name="Medium Shading 2 Accent 1" w:semiHidden="0" w:uiPriority="64" w:unhideWhenUsed="0"/>
-    <w:lsdException w:name="Medium List 1 Accent 1" w:semiHidden="0" w:uiPriority="65" w:unhideWhenUsed="0"/>
-    <w:lsdException w:name="Revision" w:unhideWhenUsed="0"/>
-    <w:lsdException w:name="List Paragraph" w:semiHidden="0" w:uiPriority="34" w:unhideWhenUsed="0" w:qFormat="1"/>
-    <w:lsdException w:name="Quote" w:semiHidden="0" w:uiPriority="29" w:unhideWhenUsed="0" w:qFormat="1"/>
-    <w:lsdException w:name="Intense Quote" w:semiHidden="0" w:uiPriority="30" w:unhideWhenUsed="0" w:qFormat="1"/>
-    <w:lsdException w:name="Medium List 2 Accent 1" w:semiHidden="0" w:uiPriority="66" w:unhideWhenUsed="0"/>
-    <w:lsdException w:name="Medium Grid 1 Accent 1" w:semiHidden="0" w:uiPriority="67" w:unhideWhenUsed="0"/>
-    <w:lsdException w:name="Medium Grid 2 Accent 1" w:semiHidden="0" w:uiPriority="68" w:unhideWhenUsed="0"/>
-    <w:lsdException w:name="Medium Grid 3 Accent 1" w:semiHidden="0" w:uiPriority="69" w:unhideWhenUsed="0"/>
-    <w:lsdException w:name="Dark List Accent 1" w:semiHidden="0" w:uiPriority="70" w:unhideWhenUsed="0"/>
-    <w:lsdException w:name="Colorful Shading Accent 1" w:semiHidden="0" w:uiPriority="71" w:unhideWhenUsed="0"/>
-    <w:lsdException w:name="Colorful List Accent 1" w:semiHidden="0" w:uiPriority="72" w:unhideWhenUsed="0"/>
-    <w:lsdException w:name="Colorful Grid Accent 1" w:semiHidden="0" w:uiPriority="73" w:unhideWhenUsed="0"/>
-    <w:lsdException w:name="Light Shading Accent 2" w:semiHidden="0" w:uiPriority="60" w:unhideWhenUsed="0"/>
-    <w:lsdException w:name="Light List Accent 2" w:semiHidden="0" w:uiPriority="61" w:unhideWhenUsed="0"/>
-    <w:lsdException w:name="Light Grid Accent 2" w:semiHidden="0" w:uiPriority="62" w:unhideWhenUsed="0"/>
-    <w:lsdException w:name="Medium Shading 1 Accent 2" w:semiHidden="0" w:uiPriority="63" w:unhideWhenUsed="0"/>
-    <w:lsdException w:name="Medium Shading 2 Accent 2" w:semiHidden="0" w:uiPriority="64" w:unhideWhenUsed="0"/>
-    <w:lsdException w:name="Medium List 1 Accent 2" w:semiHidden="0" w:uiPriority="65" w:unhideWhenUsed="0"/>
-    <w:lsdException w:name="Medium List 2 Accent 2" w:semiHidden="0" w:uiPriority="66" w:unhideWhenUsed="0"/>
-    <w:lsdException w:name="Medium Grid 1 Accent 2" w:semiHidden="0" w:uiPriority="67" w:unhideWhenUsed="0"/>
-    <w:lsdException w:name="Medium Grid 2 Accent 2" w:semiHidden="0" w:uiPriority="68" w:unhideWhenUsed="0"/>
-    <w:lsdException w:name="Medium Grid 3 Accent 2" w:semiHidden="0" w:uiPriority="69" w:unhideWhenUsed="0"/>
-    <w:lsdException w:name="Dark List Accent 2" w:semiHidden="0" w:uiPriority="70" w:unhideWhenUsed="0"/>
-    <w:lsdException w:name="Colorful Shading Accent 2" w:semiHidden="0" w:uiPriority="71" w:unhideWhenUsed="0"/>
-    <w:lsdException w:name="Colorful List Accent 2" w:semiHidden="0" w:uiPriority="72" w:unhideWhenUsed="0"/>
-    <w:lsdException w:name="Colorful Grid Accent 2" w:semiHidden="0" w:uiPriority="73" w:unhideWhenUsed="0"/>
-    <w:lsdException w:name="Light Shading Accent 3" w:semiHidden="0" w:uiPriority="60" w:unhideWhenUsed="0"/>
-    <w:lsdException w:name="Light List Accent 3" w:semiHidden="0" w:uiPriority="61" w:unhideWhenUsed="0"/>
-    <w:lsdException w:name="Light Grid Accent 3" w:semiHidden="0" w:uiPriority="62" w:unhideWhenUsed="0"/>
-    <w:lsdException w:name="Medium Shading 1 Accent 3" w:semiHidden="0" w:uiPriority="63" w:unhideWhenUsed="0"/>
-    <w:lsdException w:name="Medium Shading 2 Accent 3" w:semiHidden="0" w:uiPriority="64" w:unhideWhenUsed="0"/>
-    <w:lsdException w:name="Medium List 1 Accent 3" w:semiHidden="0" w:uiPriority="65" w:unhideWhenUsed="0"/>
-    <w:lsdException w:name="Medium List 2 Accent 3" w:semiHidden="0" w:uiPriority="66" w:unhideWhenUsed="0"/>
-    <w:lsdException w:name="Medium Grid 1 Accent 3" w:semiHidden="0" w:uiPriority="67" w:unhideWhenUsed="0"/>
-    <w:lsdException w:name="Medium Grid 2 Accent 3" w:semiHidden="0" w:uiPriority="68" w:unhideWhenUsed="0"/>
-    <w:lsdException w:name="Medium Grid 3 Accent 3" w:semiHidden="0" w:uiPriority="69" w:unhideWhenUsed="0"/>
-    <w:lsdException w:name="Dark List Accent 3" w:semiHidden="0" w:uiPriority="70" w:unhideWhenUsed="0"/>
-    <w:lsdException w:name="Colorful Shading Accent 3" w:semiHidden="0" w:uiPriority="71" w:unhideWhenUsed="0"/>
-    <w:lsdException w:name="Colorful List Accent 3" w:semiHidden="0" w:uiPriority="72" w:unhideWhenUsed="0"/>
-    <w:lsdException w:name="Colorful Grid Accent 3" w:semiHidden="0" w:uiPriority="73" w:unhideWhenUsed="0"/>
-    <w:lsdException w:name="Light Shading Accent 4" w:semiHidden="0" w:uiPriority="60" w:unhideWhenUsed="0"/>
-    <w:lsdException w:name="Light List Accent 4" w:semiHidden="0" w:uiPriority="61" w:unhideWhenUsed="0"/>
-    <w:lsdException w:name="Light Grid Accent 4" w:semiHidden="0" w:uiPriority="62" w:unhideWhenUsed="0"/>
-    <w:lsdException w:name="Medium Shading 1 Accent 4" w:semiHidden="0" w:uiPriority="63" w:unhideWhenUsed="0"/>
-    <w:lsdException w:name="Medium Shading 2 Accent 4" w:semiHidden="0" w:uiPriority="64" w:unhideWhenUsed="0"/>
-    <w:lsdException w:name="Medium List 1 Accent 4" w:semiHidden="0" w:uiPriority="65" w:unhideWhenUsed="0"/>
-    <w:lsdException w:name="Medium List 2 Accent 4" w:semiHidden="0" w:uiPriority="66" w:unhideWhenUsed="0"/>
-    <w:lsdException w:name="Medium Grid 1 Accent 4" w:semiHidden="0" w:uiPriority="67" w:unhideWhenUsed="0"/>
-    <w:lsdException w:name="Medium Grid 2 Accent 4" w:semiHidden="0" w:uiPriority="68" w:unhideWhenUsed="0"/>
-    <w:lsdException w:name="Medium Grid 3 Accent 4" w:semiHidden="0" w:uiPriority="69" w:unhideWhenUsed="0"/>
-    <w:lsdException w:name="Dark List Accent 4" w:semiHidden="0" w:uiPriority="70" w:unhideWhenUsed="0"/>
-    <w:lsdException w:name="Colorful Shading Accent 4" w:semiHidden="0" w:uiPriority="71" w:unhideWhenUsed="0"/>
-    <w:lsdException w:name="Colorful List Accent 4" w:semiHidden="0" w:uiPriority="72" w:unhideWhenUsed="0"/>
-    <w:lsdException w:name="Colorful Grid Accent 4" w:semiHidden="0" w:uiPriority="73" w:unhideWhenUsed="0"/>
-    <w:lsdException w:name="Light Shading Accent 5" w:semiHidden="0" w:uiPriority="60" w:unhideWhenUsed="0"/>
-    <w:lsdException w:name="Light List Accent 5" w:semiHidden="0" w:uiPriority="61" w:unhideWhenUsed="0"/>
-    <w:lsdException w:name="Light Grid Accent 5" w:semiHidden="0" w:uiPriority="62" w:unhideWhenUsed="0"/>
-    <w:lsdException w:name="Medium Shading 1 Accent 5" w:semiHidden="0" w:uiPriority="63" w:unhideWhenUsed="0"/>
-    <w:lsdException w:name="Medium Shading 2 Accent 5" w:semiHidden="0" w:uiPriority="64" w:unhideWhenUsed="0"/>
-    <w:lsdException w:name="Medium List 1 Accent 5" w:semiHidden="0" w:uiPriority="65" w:unhideWhenUsed="0"/>
-    <w:lsdException w:name="Medium List 2 Accent 5" w:semiHidden="0" w:uiPriority="66" w:unhideWhenUsed="0"/>
-    <w:lsdException w:name="Medium Grid 1 Accent 5" w:semiHidden="0" w:uiPriority="67" w:unhideWhenUsed="0"/>
-    <w:lsdException w:name="Medium Grid 2 Accent 5" w:semiHidden="0" w:uiPriority="68" w:unhideWhenUsed="0"/>
-    <w:lsdException w:name="Medium Grid 3 Accent 5" w:semiHidden="0" w:uiPriority="69" w:unhideWhenUsed="0"/>
-    <w:lsdException w:name="Dark List Accent 5" w:semiHidden="0" w:uiPriority="70" w:unhideWhenUsed="0"/>
-    <w:lsdException w:name="Colorful Shading Accent 5" w:semiHidden="0" w:uiPriority="71" w:unhideWhenUsed="0"/>
-    <w:lsdException w:name="Colorful List Accent 5" w:semiHidden="0" w:uiPriority="72" w:unhideWhenUsed="0"/>
-    <w:lsdException w:name="Colorful Grid Accent 5" w:semiHidden="0" w:uiPriority="73" w:unhideWhenUsed="0"/>
-    <w:lsdException w:name="Light Shading Accent 6" w:semiHidden="0" w:uiPriority="60" w:unhideWhenUsed="0"/>
-    <w:lsdException w:name="Light List Accent 6" w:semiHidden="0" w:uiPriority="61" w:unhideWhenUsed="0"/>
-    <w:lsdException w:name="Light Grid Accent 6" w:semiHidden="0" w:uiPriority="62" w:unhideWhenUsed="0"/>
-    <w:lsdException w:name="Medium Shading 1 Accent 6" w:semiHidden="0" w:uiPriority="63" w:unhideWhenUsed="0"/>
-    <w:lsdException w:name="Medium Shading 2 Accent 6" w:semiHidden="0" w:uiPriority="64" w:unhideWhenUsed="0"/>
-    <w:lsdException w:name="Medium List 1 Accent 6" w:semiHidden="0" w:uiPriority="65" w:unhideWhenUsed="0"/>
-    <w:lsdException w:name="Medium List 2 Accent 6" w:semiHidden="0" w:uiPriority="66" w:unhideWhenUsed="0"/>
-    <w:lsdException w:name="Medium Grid 1 Accent 6" w:semiHidden="0" w:uiPriority="67" w:unhideWhenUsed="0"/>
-    <w:lsdException w:name="Medium Grid 2 Accent 6" w:semiHidden="0" w:uiPriority="68" w:unhideWhenUsed="0"/>
-    <w:lsdException w:name="Medium Grid 3 Accent 6" w:semiHidden="0" w:uiPriority="69" w:unhideWhenUsed="0"/>
-    <w:lsdException w:name="Dark List Accent 6" w:semiHidden="0" w:uiPriority="70" w:unhideWhenUsed="0"/>
-    <w:lsdException w:name="Colorful Shading Accent 6" w:semiHidden="0" w:uiPriority="71" w:unhideWhenUsed="0"/>
-    <w:lsdException w:name="Colorful List Accent 6" w:semiHidden="0" w:uiPriority="72" w:unhideWhenUsed="0"/>
-    <w:lsdException w:name="Colorful Grid Accent 6" w:semiHidden="0" w:uiPriority="73" w:unhideWhenUsed="0"/>
-    <w:lsdException w:name="Subtle Emphasis" w:semiHidden="0" w:uiPriority="19" w:unhideWhenUsed="0" w:qFormat="1"/>
-    <w:lsdException w:name="Intense Emphasis" w:semiHidden="0" w:uiPriority="21" w:unhideWhenUsed="0" w:qFormat="1"/>
-    <w:lsdException w:name="Subtle Reference" w:semiHidden="0" w:uiPriority="31" w:unhideWhenUsed="0" w:qFormat="1"/>
-    <w:lsdException w:name="Intense Reference" w:semiHidden="0" w:uiPriority="32" w:unhideWhenUsed="0" w:qFormat="1"/>
-    <w:lsdException w:name="Book Title" w:semiHidden="0" w:uiPriority="33" w:unhideWhenUsed="0" w:qFormat="1"/>
-    <w:lsdException w:name="Bibliography" w:uiPriority="37"/>
-    <w:lsdException w:name="TOC Heading" w:uiPriority="39" w:qFormat="1"/>
+  <w:latentStyles w:defLockedState="0" w:defUIPriority="99" w:defSemiHidden="0" w:defUnhideWhenUsed="0" w:defQFormat="0" w:count="371">
+    <w:lsdException w:name="Normal" w:uiPriority="0" w:qFormat="1"/>
+    <w:lsdException w:name="heading 1" w:uiPriority="9" w:qFormat="1"/>
+    <w:lsdException w:name="heading 2" w:semiHidden="1" w:uiPriority="9" w:unhideWhenUsed="1" w:qFormat="1"/>
+    <w:lsdException w:name="heading 3" w:semiHidden="1" w:uiPriority="9" w:unhideWhenUsed="1" w:qFormat="1"/>
+    <w:lsdException w:name="heading 4" w:semiHidden="1" w:uiPriority="9" w:unhideWhenUsed="1" w:qFormat="1"/>
+    <w:lsdException w:name="heading 5" w:semiHidden="1" w:uiPriority="9" w:unhideWhenUsed="1" w:qFormat="1"/>
+    <w:lsdException w:name="heading 6" w:semiHidden="1" w:uiPriority="9" w:unhideWhenUsed="1" w:qFormat="1"/>
+    <w:lsdException w:name="heading 7" w:semiHidden="1" w:uiPriority="9" w:unhideWhenUsed="1" w:qFormat="1"/>
+    <w:lsdException w:name="heading 8" w:semiHidden="1" w:uiPriority="9" w:unhideWhenUsed="1" w:qFormat="1"/>
+    <w:lsdException w:name="heading 9" w:semiHidden="1" w:uiPriority="9" w:unhideWhenUsed="1" w:qFormat="1"/>
+    <w:lsdException w:name="index 1" w:semiHidden="1" w:unhideWhenUsed="1"/>
+    <w:lsdException w:name="index 2" w:semiHidden="1" w:unhideWhenUsed="1"/>
+    <w:lsdException w:name="index 3" w:semiHidden="1" w:unhideWhenUsed="1"/>
+    <w:lsdException w:name="index 4" w:semiHidden="1" w:unhideWhenUsed="1"/>
+    <w:lsdException w:name="index 5" w:semiHidden="1" w:unhideWhenUsed="1"/>
+    <w:lsdException w:name="index 6" w:semiHidden="1" w:unhideWhenUsed="1"/>
+    <w:lsdException w:name="index 7" w:semiHidden="1" w:unhideWhenUsed="1"/>
+    <w:lsdException w:name="index 8" w:semiHidden="1" w:unhideWhenUsed="1"/>
+    <w:lsdException w:name="index 9" w:semiHidden="1" w:unhideWhenUsed="1"/>
+    <w:lsdException w:name="toc 1" w:semiHidden="1" w:uiPriority="39" w:unhideWhenUsed="1"/>
+    <w:lsdException w:name="toc 2" w:semiHidden="1" w:uiPriority="39" w:unhideWhenUsed="1"/>
+    <w:lsdException w:name="toc 3" w:semiHidden="1" w:uiPriority="39" w:unhideWhenUsed="1"/>
+    <w:lsdException w:name="toc 4" w:semiHidden="1" w:uiPriority="39" w:unhideWhenUsed="1"/>
+    <w:lsdException w:name="toc 5" w:semiHidden="1" w:uiPriority="39" w:unhideWhenUsed="1"/>
+    <w:lsdException w:name="toc 6" w:semiHidden="1" w:uiPriority="39" w:unhideWhenUsed="1"/>
+    <w:lsdException w:name="toc 7" w:semiHidden="1" w:uiPriority="39" w:unhideWhenUsed="1"/>
+    <w:lsdException w:name="toc 8" w:semiHidden="1" w:uiPriority="39" w:unhideWhenUsed="1"/>
+    <w:lsdException w:name="toc 9" w:semiHidden="1" w:uiPriority="39" w:unhideWhenUsed="1"/>
+    <w:lsdException w:name="Normal Indent" w:semiHidden="1" w:unhideWhenUsed="1"/>
+    <w:lsdException w:name="footnote text" w:semiHidden="1" w:unhideWhenUsed="1"/>
+    <w:lsdException w:name="annotation text" w:semiHidden="1" w:unhideWhenUsed="1"/>
+    <w:lsdException w:name="header" w:semiHidden="1" w:unhideWhenUsed="1"/>
+    <w:lsdException w:name="footer" w:semiHidden="1" w:unhideWhenUsed="1"/>
+    <w:lsdException w:name="index heading" w:semiHidden="1" w:unhideWhenUsed="1"/>
+    <w:lsdException w:name="caption" w:semiHidden="1" w:uiPriority="35" w:unhideWhenUsed="1" w:qFormat="1"/>
+    <w:lsdException w:name="table of figures" w:semiHidden="1" w:unhideWhenUsed="1"/>
+    <w:lsdException w:name="envelope address" w:semiHidden="1" w:unhideWhenUsed="1"/>
+    <w:lsdException w:name="envelope return" w:semiHidden="1" w:unhideWhenUsed="1"/>
+    <w:lsdException w:name="footnote reference" w:semiHidden="1" w:unhideWhenUsed="1"/>
+    <w:lsdException w:name="annotation reference" w:semiHidden="1" w:unhideWhenUsed="1"/>
+    <w:lsdException w:name="line number" w:semiHidden="1" w:unhideWhenUsed="1"/>
+    <w:lsdException w:name="page number" w:semiHidden="1" w:unhideWhenUsed="1"/>
+    <w:lsdException w:name="endnote reference" w:semiHidden="1" w:unhideWhenUsed="1"/>
+    <w:lsdException w:name="endnote text" w:semiHidden="1" w:unhideWhenUsed="1"/>
+    <w:lsdException w:name="table of authorities" w:semiHidden="1" w:unhideWhenUsed="1"/>
+    <w:lsdException w:name="macro" w:semiHidden="1" w:unhideWhenUsed="1"/>
+    <w:lsdException w:name="toa heading" w:semiHidden="1" w:unhideWhenUsed="1"/>
+    <w:lsdException w:name="List" w:semiHidden="1" w:unhideWhenUsed="1"/>
+    <w:lsdException w:name="List Bullet" w:semiHidden="1" w:unhideWhenUsed="1"/>
+    <w:lsdException w:name="List Number" w:semiHidden="1" w:unhideWhenUsed="1"/>
+    <w:lsdException w:name="List 2" w:semiHidden="1" w:unhideWhenUsed="1"/>
+    <w:lsdException w:name="List 3" w:semiHidden="1" w:unhideWhenUsed="1"/>
+    <w:lsdException w:name="List 4" w:semiHidden="1" w:unhideWhenUsed="1"/>
+    <w:lsdException w:name="List 5" w:semiHidden="1" w:unhideWhenUsed="1"/>
+    <w:lsdException w:name="List Bullet 2" w:semiHidden="1" w:unhideWhenUsed="1"/>
+    <w:lsdException w:name="List Bullet 3" w:semiHidden="1" w:unhideWhenUsed="1"/>
+    <w:lsdException w:name="List Bullet 4" w:semiHidden="1" w:unhideWhenUsed="1"/>
+    <w:lsdException w:name="List Bullet 5" w:semiHidden="1" w:unhideWhenUsed="1"/>
+    <w:lsdException w:name="List Number 2" w:semiHidden="1" w:unhideWhenUsed="1"/>
+    <w:lsdException w:name="List Number 3" w:semiHidden="1" w:unhideWhenUsed="1"/>
+    <w:lsdException w:name="List Number 4" w:semiHidden="1" w:unhideWhenUsed="1"/>
+    <w:lsdException w:name="List Number 5" w:semiHidden="1" w:unhideWhenUsed="1"/>
+    <w:lsdException w:name="Title" w:uiPriority="10" w:qFormat="1"/>
+    <w:lsdException w:name="Closing" w:semiHidden="1" w:unhideWhenUsed="1"/>
+    <w:lsdException w:name="Signature" w:semiHidden="1" w:unhideWhenUsed="1"/>
+    <w:lsdException w:name="Default Paragraph Font" w:semiHidden="1" w:uiPriority="1" w:unhideWhenUsed="1"/>
+    <w:lsdException w:name="Body Text" w:semiHidden="1" w:unhideWhenUsed="1"/>
+    <w:lsdException w:name="Body Text Indent" w:semiHidden="1" w:unhideWhenUsed="1"/>
+    <w:lsdException w:name="List Continue" w:semiHidden="1" w:unhideWhenUsed="1"/>
+    <w:lsdException w:name="List Continue 2" w:semiHidden="1" w:unhideWhenUsed="1"/>
+    <w:lsdException w:name="List Continue 3" w:semiHidden="1" w:unhideWhenUsed="1"/>
+    <w:lsdException w:name="List Continue 4" w:semiHidden="1" w:unhideWhenUsed="1"/>
+    <w:lsdException w:name="List Continue 5" w:semiHidden="1" w:unhideWhenUsed="1"/>
+    <w:lsdException w:name="Message Header" w:semiHidden="1" w:unhideWhenUsed="1"/>
+    <w:lsdException w:name="Subtitle" w:uiPriority="11" w:qFormat="1"/>
+    <w:lsdException w:name="Salutation" w:semiHidden="1" w:unhideWhenUsed="1"/>
+    <w:lsdException w:name="Date" w:semiHidden="1" w:unhideWhenUsed="1"/>
+    <w:lsdException w:name="Body Text First Indent" w:semiHidden="1" w:unhideWhenUsed="1"/>
+    <w:lsdException w:name="Body Text First Indent 2" w:semiHidden="1" w:unhideWhenUsed="1"/>
+    <w:lsdException w:name="Note Heading" w:semiHidden="1" w:unhideWhenUsed="1"/>
+    <w:lsdException w:name="Body Text 2" w:semiHidden="1" w:unhideWhenUsed="1"/>
+    <w:lsdException w:name="Body Text 3" w:semiHidden="1" w:unhideWhenUsed="1"/>
+    <w:lsdException w:name="Body Text Indent 2" w:semiHidden="1" w:unhideWhenUsed="1"/>
+    <w:lsdException w:name="Body Text Indent 3" w:semiHidden="1" w:unhideWhenUsed="1"/>
+    <w:lsdException w:name="Block Text" w:semiHidden="1" w:unhideWhenUsed="1"/>
+    <w:lsdException w:name="Hyperlink" w:semiHidden="1" w:unhideWhenUsed="1"/>
+    <w:lsdException w:name="FollowedHyperlink" w:semiHidden="1" w:unhideWhenUsed="1"/>
+    <w:lsdException w:name="Strong" w:uiPriority="22" w:qFormat="1"/>
+    <w:lsdException w:name="Emphasis" w:uiPriority="20" w:qFormat="1"/>
+    <w:lsdException w:name="Document Map" w:semiHidden="1" w:unhideWhenUsed="1"/>
+    <w:lsdException w:name="Plain Text" w:semiHidden="1" w:unhideWhenUsed="1"/>
+    <w:lsdException w:name="E-mail Signature" w:semiHidden="1" w:unhideWhenUsed="1"/>
+    <w:lsdException w:name="HTML Top of Form" w:semiHidden="1" w:unhideWhenUsed="1"/>
+    <w:lsdException w:name="HTML Bottom of Form" w:semiHidden="1" w:unhideWhenUsed="1"/>
+    <w:lsdException w:name="Normal (Web)" w:semiHidden="1" w:unhideWhenUsed="1"/>
+    <w:lsdException w:name="HTML Acronym" w:semiHidden="1" w:unhideWhenUsed="1"/>
+    <w:lsdException w:name="HTML Address" w:semiHidden="1" w:unhideWhenUsed="1"/>
+    <w:lsdException w:name="HTML Cite" w:semiHidden="1" w:unhideWhenUsed="1"/>
+    <w:lsdException w:name="HTML Code" w:semiHidden="1" w:unhideWhenUsed="1"/>
+    <w:lsdException w:name="HTML Definition" w:semiHidden="1" w:unhideWhenUsed="1"/>
+    <w:lsdException w:name="HTML Keyboard" w:semiHidden="1" w:unhideWhenUsed="1"/>
+    <w:lsdException w:name="HTML Preformatted" w:semiHidden="1" w:unhideWhenUsed="1"/>
+    <w:lsdException w:name="HTML Sample" w:semiHidden="1" w:unhideWhenUsed="1"/>
+    <w:lsdException w:name="HTML Typewriter" w:semiHidden="1" w:unhideWhenUsed="1"/>
+    <w:lsdException w:name="HTML Variable" w:semiHidden="1" w:unhideWhenUsed="1"/>
+    <w:lsdException w:name="Normal Table" w:semiHidden="1" w:unhideWhenUsed="1"/>
+    <w:lsdException w:name="annotation subject" w:semiHidden="1" w:unhideWhenUsed="1"/>
+    <w:lsdException w:name="No List" w:semiHidden="1" w:unhideWhenUsed="1"/>
+    <w:lsdException w:name="Outline List 1" w:semiHidden="1" w:unhideWhenUsed="1"/>
+    <w:lsdException w:name="Outline List 2" w:semiHidden="1" w:unhideWhenUsed="1"/>
+    <w:lsdException w:name="Outline List 3" w:semiHidden="1" w:unhideWhenUsed="1"/>
+    <w:lsdException w:name="Table Simple 1" w:semiHidden="1" w:unhideWhenUsed="1"/>
+    <w:lsdException w:name="Table Simple 2" w:semiHidden="1" w:unhideWhenUsed="1"/>
+    <w:lsdException w:name="Table Simple 3" w:semiHidden="1" w:unhideWhenUsed="1"/>
+    <w:lsdException w:name="Table Classic 1" w:semiHidden="1" w:unhideWhenUsed="1"/>
+    <w:lsdException w:name="Table Classic 2" w:semiHidden="1" w:unhideWhenUsed="1"/>
+    <w:lsdException w:name="Table Classic 3" w:semiHidden="1" w:unhideWhenUsed="1"/>
+    <w:lsdException w:name="Table Classic 4" w:semiHidden="1" w:unhideWhenUsed="1"/>
+    <w:lsdException w:name="Table Colorful 1" w:semiHidden="1" w:unhideWhenUsed="1"/>
+    <w:lsdException w:name="Table Colorful 2" w:semiHidden="1" w:unhideWhenUsed="1"/>
+    <w:lsdException w:name="Table Colorful 3" w:semiHidden="1" w:unhideWhenUsed="1"/>
+    <w:lsdException w:name="Table Columns 1" w:semiHidden="1" w:unhideWhenUsed="1"/>
+    <w:lsdException w:name="Table Columns 2" w:semiHidden="1" w:unhideWhenUsed="1"/>
+    <w:lsdException w:name="Table Columns 3" w:semiHidden="1" w:unhideWhenUsed="1"/>
+    <w:lsdException w:name="Table Columns 4" w:semiHidden="1" w:unhideWhenUsed="1"/>
+    <w:lsdException w:name="Table Columns 5" w:semiHidden="1" w:unhideWhenUsed="1"/>
+    <w:lsdException w:name="Table Grid 1" w:semiHidden="1" w:unhideWhenUsed="1"/>
+    <w:lsdException w:name="Table Grid 2" w:semiHidden="1" w:unhideWhenUsed="1"/>
+    <w:lsdException w:name="Table Grid 3" w:semiHidden="1" w:unhideWhenUsed="1"/>
+    <w:lsdException w:name="Table Grid 4" w:semiHidden="1" w:unhideWhenUsed="1"/>
+    <w:lsdException w:name="Table Grid 5" w:semiHidden="1" w:unhideWhenUsed="1"/>
+    <w:lsdException w:name="Table Grid 6" w:semiHidden="1" w:unhideWhenUsed="1"/>
+    <w:lsdException w:name="Table Grid 7" w:semiHidden="1" w:unhideWhenUsed="1"/>
+    <w:lsdException w:name="Table Grid 8" w:semiHidden="1" w:unhideWhenUsed="1"/>
+    <w:lsdException w:name="Table List 1" w:semiHidden="1" w:unhideWhenUsed="1"/>
+    <w:lsdException w:name="Table List 2" w:semiHidden="1" w:unhideWhenUsed="1"/>
+    <w:lsdException w:name="Table List 3" w:semiHidden="1" w:unhideWhenUsed="1"/>
+    <w:lsdException w:name="Table List 4" w:semiHidden="1" w:unhideWhenUsed="1"/>
+    <w:lsdException w:name="Table List 5" w:semiHidden="1" w:unhideWhenUsed="1"/>
+    <w:lsdException w:name="Table List 6" w:semiHidden="1" w:unhideWhenUsed="1"/>
+    <w:lsdException w:name="Table List 7" w:semiHidden="1" w:unhideWhenUsed="1"/>
+    <w:lsdException w:name="Table List 8" w:semiHidden="1" w:unhideWhenUsed="1"/>
+    <w:lsdException w:name="Table 3D effects 1" w:semiHidden="1" w:unhideWhenUsed="1"/>
+    <w:lsdException w:name="Table 3D effects 2" w:semiHidden="1" w:unhideWhenUsed="1"/>
+    <w:lsdException w:name="Table 3D effects 3" w:semiHidden="1" w:unhideWhenUsed="1"/>
+    <w:lsdException w:name="Table Contemporary" w:semiHidden="1" w:unhideWhenUsed="1"/>
+    <w:lsdException w:name="Table Elegant" w:semiHidden="1" w:unhideWhenUsed="1"/>
+    <w:lsdException w:name="Table Professional" w:semiHidden="1" w:unhideWhenUsed="1"/>
+    <w:lsdException w:name="Table Subtle 1" w:semiHidden="1" w:unhideWhenUsed="1"/>
+    <w:lsdException w:name="Table Subtle 2" w:semiHidden="1" w:unhideWhenUsed="1"/>
+    <w:lsdException w:name="Table Web 1" w:semiHidden="1" w:unhideWhenUsed="1"/>
+    <w:lsdException w:name="Table Web 2" w:semiHidden="1" w:unhideWhenUsed="1"/>
+    <w:lsdException w:name="Table Web 3" w:semiHidden="1" w:unhideWhenUsed="1"/>
+    <w:lsdException w:name="Balloon Text" w:semiHidden="1" w:unhideWhenUsed="1"/>
+    <w:lsdException w:name="Table Grid" w:uiPriority="59"/>
+    <w:lsdException w:name="Table Theme" w:semiHidden="1" w:unhideWhenUsed="1"/>
+    <w:lsdException w:name="Placeholder Text" w:semiHidden="1"/>
+    <w:lsdException w:name="No Spacing" w:uiPriority="1" w:qFormat="1"/>
+    <w:lsdException w:name="Light Shading" w:uiPriority="60"/>
+    <w:lsdException w:name="Light List" w:uiPriority="61"/>
+    <w:lsdException w:name="Light Grid" w:uiPriority="62"/>
+    <w:lsdException w:name="Medium Shading 1" w:uiPriority="63"/>
+    <w:lsdException w:name="Medium Shading 2" w:uiPriority="64"/>
+    <w:lsdException w:name="Medium List 1" w:uiPriority="65"/>
+    <w:lsdException w:name="Medium List 2" w:uiPriority="66"/>
+    <w:lsdException w:name="Medium Grid 1" w:uiPriority="67"/>
+    <w:lsdException w:name="Medium Grid 2" w:uiPriority="68"/>
+    <w:lsdException w:name="Medium Grid 3" w:uiPriority="69"/>
+    <w:lsdException w:name="Dark List" w:uiPriority="70"/>
+    <w:lsdException w:name="Colorful Shading" w:uiPriority="71"/>
+    <w:lsdException w:name="Colorful List" w:uiPriority="72"/>
+    <w:lsdException w:name="Colorful Grid" w:uiPriority="73"/>
+    <w:lsdException w:name="Light Shading Accent 1" w:uiPriority="60"/>
+    <w:lsdException w:name="Light List Accent 1" w:uiPriority="61"/>
+    <w:lsdException w:name="Light Grid Accent 1" w:uiPriority="62"/>
+    <w:lsdException w:name="Medium Shading 1 Accent 1" w:uiPriority="63"/>
+    <w:lsdException w:name="Medium Shading 2 Accent 1" w:uiPriority="64"/>
+    <w:lsdException w:name="Medium List 1 Accent 1" w:uiPriority="65"/>
+    <w:lsdException w:name="Revision" w:semiHidden="1"/>
+    <w:lsdException w:name="List Paragraph" w:uiPriority="34" w:qFormat="1"/>
+    <w:lsdException w:name="Quote" w:uiPriority="29" w:qFormat="1"/>
+    <w:lsdException w:name="Intense Quote" w:uiPriority="30" w:qFormat="1"/>
+    <w:lsdException w:name="Medium List 2 Accent 1" w:uiPriority="66"/>
+    <w:lsdException w:name="Medium Grid 1 Accent 1" w:uiPriority="67"/>
+    <w:lsdException w:name="Medium Grid 2 Accent 1" w:uiPriority="68"/>
+    <w:lsdException w:name="Medium Grid 3 Accent 1" w:uiPriority="69"/>
+    <w:lsdException w:name="Dark List Accent 1" w:uiPriority="70"/>
+    <w:lsdException w:name="Colorful Shading Accent 1" w:uiPriority="71"/>
+    <w:lsdException w:name="Colorful List Accent 1" w:uiPriority="72"/>
+    <w:lsdException w:name="Colorful Grid Accent 1" w:uiPriority="73"/>
+    <w:lsdException w:name="Light Shading Accent 2" w:uiPriority="60"/>
+    <w:lsdException w:name="Light List Accent 2" w:uiPriority="61"/>
+    <w:lsdException w:name="Light Grid Accent 2" w:uiPriority="62"/>
+    <w:lsdException w:name="Medium Shading 1 Accent 2" w:uiPriority="63"/>
+    <w:lsdException w:name="Medium Shading 2 Accent 2" w:uiPriority="64"/>
+    <w:lsdException w:name="Medium List 1 Accent 2" w:uiPriority="65"/>
+    <w:lsdException w:name="Medium List 2 Accent 2" w:uiPriority="66"/>
+    <w:lsdException w:name="Medium Grid 1 Accent 2" w:uiPriority="67"/>
+    <w:lsdException w:name="Medium Grid 2 Accent 2" w:uiPriority="68"/>
+    <w:lsdException w:name="Medium Grid 3 Accent 2" w:uiPriority="69"/>
+    <w:lsdException w:name="Dark List Accent 2" w:uiPriority="70"/>
+    <w:lsdException w:name="Colorful Shading Accent 2" w:uiPriority="71"/>
+    <w:lsdException w:name="Colorful List Accent 2" w:uiPriority="72"/>
+    <w:lsdException w:name="Colorful Grid Accent 2" w:uiPriority="73"/>
+    <w:lsdException w:name="Light Shading Accent 3" w:uiPriority="60"/>
+    <w:lsdException w:name="Light List Accent 3" w:uiPriority="61"/>
+    <w:lsdException w:name="Light Grid Accent 3" w:uiPriority="62"/>
+    <w:lsdException w:name="Medium Shading 1 Accent 3" w:uiPriority="63"/>
+    <w:lsdException w:name="Medium Shading 2 Accent 3" w:uiPriority="64"/>
+    <w:lsdException w:name="Medium List 1 Accent 3" w:uiPriority="65"/>
+    <w:lsdException w:name="Medium List 2 Accent 3" w:uiPriority="66"/>
+    <w:lsdException w:name="Medium Grid 1 Accent 3" w:uiPriority="67"/>
+    <w:lsdException w:name="Medium Grid 2 Accent 3" w:uiPriority="68"/>
+    <w:lsdException w:name="Medium Grid 3 Accent 3" w:uiPriority="69"/>
+    <w:lsdException w:name="Dark List Accent 3" w:uiPriority="70"/>
+    <w:lsdException w:name="Colorful Shading Accent 3" w:uiPriority="71"/>
+    <w:lsdException w:name="Colorful List Accent 3" w:uiPriority="72"/>
+    <w:lsdException w:name="Colorful Grid Accent 3" w:uiPriority="73"/>
+    <w:lsdException w:name="Light Shading Accent 4" w:uiPriority="60"/>
+    <w:lsdException w:name="Light List Accent 4" w:uiPriority="61"/>
+    <w:lsdException w:name="Light Grid Accent 4" w:uiPriority="62"/>
+    <w:lsdException w:name="Medium Shading 1 Accent 4" w:uiPriority="63"/>
+    <w:lsdException w:name="Medium Shading 2 Accent 4" w:uiPriority="64"/>
+    <w:lsdException w:name="Medium List 1 Accent 4" w:uiPriority="65"/>
+    <w:lsdException w:name="Medium List 2 Accent 4" w:uiPriority="66"/>
+    <w:lsdException w:name="Medium Grid 1 Accent 4" w:uiPriority="67"/>
+    <w:lsdException w:name="Medium Grid 2 Accent 4" w:uiPriority="68"/>
+    <w:lsdException w:name="Medium Grid 3 Accent 4" w:uiPriority="69"/>
+    <w:lsdException w:name="Dark List Accent 4" w:uiPriority="70"/>
+    <w:lsdException w:name="Colorful Shading Accent 4" w:uiPriority="71"/>
+    <w:lsdException w:name="Colorful List Accent 4" w:uiPriority="72"/>
+    <w:lsdException w:name="Colorful Grid Accent 4" w:uiPriority="73"/>
+    <w:lsdException w:name="Light Shading Accent 5" w:uiPriority="60"/>
+    <w:lsdException w:name="Light List Accent 5" w:uiPriority="61"/>
+    <w:lsdException w:name="Light Grid Accent 5" w:uiPriority="62"/>
+    <w:lsdException w:name="Medium Shading 1 Accent 5" w:uiPriority="63"/>
+    <w:lsdException w:name="Medium Shading 2 Accent 5" w:uiPriority="64"/>
+    <w:lsdException w:name="Medium List 1 Accent 5" w:uiPriority="65"/>
+    <w:lsdException w:name="Medium List 2 Accent 5" w:uiPriority="66"/>
+    <w:lsdException w:name="Medium Grid 1 Accent 5" w:uiPriority="67"/>
+    <w:lsdException w:name="Medium Grid 2 Accent 5" w:uiPriority="68"/>
+    <w:lsdException w:name="Medium Grid 3 Accent 5" w:uiPriority="69"/>
+    <w:lsdException w:name="Dark List Accent 5" w:uiPriority="70"/>
+    <w:lsdException w:name="Colorful Shading Accent 5" w:uiPriority="71"/>
+    <w:lsdException w:name="Colorful List Accent 5" w:uiPriority="72"/>
+    <w:lsdException w:name="Colorful Grid Accent 5" w:uiPriority="73"/>
+    <w:lsdException w:name="Light Shading Accent 6" w:uiPriority="60"/>
+    <w:lsdException w:name="Light List Accent 6" w:uiPriority="61"/>
+    <w:lsdException w:name="Light Grid Accent 6" w:uiPriority="62"/>
+    <w:lsdException w:name="Medium Shading 1 Accent 6" w:uiPriority="63"/>
+    <w:lsdException w:name="Medium Shading 2 Accent 6" w:uiPriority="64"/>
+    <w:lsdException w:name="Medium List 1 Accent 6" w:uiPriority="65"/>
+    <w:lsdException w:name="Medium List 2 Accent 6" w:uiPriority="66"/>
+    <w:lsdException w:name="Medium Grid 1 Accent 6" w:uiPriority="67"/>
+    <w:lsdException w:name="Medium Grid 2 Accent 6" w:uiPriority="68"/>
+    <w:lsdException w:name="Medium Grid 3 Accent 6" w:uiPriority="69"/>
+    <w:lsdException w:name="Dark List Accent 6" w:uiPriority="70"/>
+    <w:lsdException w:name="Colorful Shading Accent 6" w:uiPriority="71"/>
+    <w:lsdException w:name="Colorful List Accent 6" w:uiPriority="72"/>
+    <w:lsdException w:name="Colorful Grid Accent 6" w:uiPriority="73"/>
+    <w:lsdException w:name="Subtle Emphasis" w:uiPriority="19" w:qFormat="1"/>
+    <w:lsdException w:name="Intense Emphasis" w:uiPriority="21" w:qFormat="1"/>
+    <w:lsdException w:name="Subtle Reference" w:uiPriority="31" w:qFormat="1"/>
+    <w:lsdException w:name="Intense Reference" w:uiPriority="32" w:qFormat="1"/>
+    <w:lsdException w:name="Book Title" w:uiPriority="33" w:qFormat="1"/>
+    <w:lsdException w:name="Bibliography" w:semiHidden="1" w:uiPriority="37" w:unhideWhenUsed="1"/>
+    <w:lsdException w:name="TOC Heading" w:semiHidden="1" w:uiPriority="39" w:unhideWhenUsed="1" w:qFormat="1"/>
+    <w:lsdException w:name="Plain Table 1" w:uiPriority="41"/>
+    <w:lsdException w:name="Plain Table 2" w:uiPriority="42"/>
+    <w:lsdException w:name="Plain Table 3" w:uiPriority="43"/>
+    <w:lsdException w:name="Plain Table 4" w:uiPriority="44"/>
+    <w:lsdException w:name="Plain Table 5" w:uiPriority="45"/>
+    <w:lsdException w:name="Grid Table Light" w:uiPriority="40"/>
+    <w:lsdException w:name="Grid Table 1 Light" w:uiPriority="46"/>
+    <w:lsdException w:name="Grid Table 2" w:uiPriority="47"/>
+    <w:lsdException w:name="Grid Table 3" w:uiPriority="48"/>
+    <w:lsdException w:name="Grid Table 4" w:uiPriority="49"/>
+    <w:lsdException w:name="Grid Table 5 Dark" w:uiPriority="50"/>
+    <w:lsdException w:name="Grid Table 6 Colorful" w:uiPriority="51"/>
+    <w:lsdException w:name="Grid Table 7 Colorful" w:uiPriority="52"/>
+    <w:lsdException w:name="Grid Table 1 Light Accent 1" w:uiPriority="46"/>
+    <w:lsdException w:name="Grid Table 2 Accent 1" w:uiPriority="47"/>
+    <w:lsdException w:name="Grid Table 3 Accent 1" w:uiPriority="48"/>
+    <w:lsdException w:name="Grid Table 4 Accent 1" w:uiPriority="49"/>
+    <w:lsdException w:name="Grid Table 5 Dark Accent 1" w:uiPriority="50"/>
+    <w:lsdException w:name="Grid Table 6 Colorful Accent 1" w:uiPriority="51"/>
+    <w:lsdException w:name="Grid Table 7 Colorful Accent 1" w:uiPriority="52"/>
+    <w:lsdException w:name="Grid Table 1 Light Accent 2" w:uiPriority="46"/>
+    <w:lsdException w:name="Grid Table 2 Accent 2" w:uiPriority="47"/>
+    <w:lsdException w:name="Grid Table 3 Accent 2" w:uiPriority="48"/>
+    <w:lsdException w:name="Grid Table 4 Accent 2" w:uiPriority="49"/>
+    <w:lsdException w:name="Grid Table 5 Dark Accent 2" w:uiPriority="50"/>
+    <w:lsdException w:name="Grid Table 6 Colorful Accent 2" w:uiPriority="51"/>
+    <w:lsdException w:name="Grid Table 7 Colorful Accent 2" w:uiPriority="52"/>
+    <w:lsdException w:name="Grid Table 1 Light Accent 3" w:uiPriority="46"/>
+    <w:lsdException w:name="Grid Table 2 Accent 3" w:uiPriority="47"/>
+    <w:lsdException w:name="Grid Table 3 Accent 3" w:uiPriority="48"/>
+    <w:lsdException w:name="Grid Table 4 Accent 3" w:uiPriority="49"/>
+    <w:lsdException w:name="Grid Table 5 Dark Accent 3" w:uiPriority="50"/>
+    <w:lsdException w:name="Grid Table 6 Colorful Accent 3" w:uiPriority="51"/>
+    <w:lsdException w:name="Grid Table 7 Colorful Accent 3" w:uiPriority="52"/>
+    <w:lsdException w:name="Grid Table 1 Light Accent 4" w:uiPriority="46"/>
+    <w:lsdException w:name="Grid Table 2 Accent 4" w:uiPriority="47"/>
+    <w:lsdException w:name="Grid Table 3 Accent 4" w:uiPriority="48"/>
+    <w:lsdException w:name="Grid Table 4 Accent 4" w:uiPriority="49"/>
+    <w:lsdException w:name="Grid Table 5 Dark Accent 4" w:uiPriority="50"/>
+    <w:lsdException w:name="Grid Table 6 Colorful Accent 4" w:uiPriority="51"/>
+    <w:lsdException w:name="Grid Table 7 Colorful Accent 4" w:uiPriority="52"/>
+    <w:lsdException w:name="Grid Table 1 Light Accent 5" w:uiPriority="46"/>
+    <w:lsdException w:name="Grid Table 2 Accent 5" w:uiPriority="47"/>
+    <w:lsdException w:name="Grid Table 3 Accent 5" w:uiPriority="48"/>
+    <w:lsdException w:name="Grid Table 4 Accent 5" w:uiPriority="49"/>
+    <w:lsdException w:name="Grid Table 5 Dark Accent 5" w:uiPriority="50"/>
+    <w:lsdException w:name="Grid Table 6 Colorful Accent 5" w:uiPriority="51"/>
+    <w:lsdException w:name="Grid Table 7 Colorful Accent 5" w:uiPriority="52"/>
+    <w:lsdException w:name="Grid Table 1 Light Accent 6" w:uiPriority="46"/>
+    <w:lsdException w:name="Grid Table 2 Accent 6" w:uiPriority="47"/>
+    <w:lsdException w:name="Grid Table 3 Accent 6" w:uiPriority="48"/>
+    <w:lsdException w:name="Grid Table 4 Accent 6" w:uiPriority="49"/>
+    <w:lsdException w:name="Grid Table 5 Dark Accent 6" w:uiPriority="50"/>
+    <w:lsdException w:name="Grid Table 6 Colorful Accent 6" w:uiPriority="51"/>
+    <w:lsdException w:name="Grid Table 7 Colorful Accent 6" w:uiPriority="52"/>
+    <w:lsdException w:name="List Table 1 Light" w:uiPriority="46"/>
+    <w:lsdException w:name="List Table 2" w:uiPriority="47"/>
+    <w:lsdException w:name="List Table 3" w:uiPriority="48"/>
+    <w:lsdException w:name="List Table 4" w:uiPriority="49"/>
+    <w:lsdException w:name="List Table 5 Dark" w:uiPriority="50"/>
+    <w:lsdException w:name="List Table 6 Colorful" w:uiPriority="51"/>
+    <w:lsdException w:name="List Table 7 Colorful" w:uiPriority="52"/>
+    <w:lsdException w:name="List Table 1 Light Accent 1" w:uiPriority="46"/>
+    <w:lsdException w:name="List Table 2 Accent 1" w:uiPriority="47"/>
+    <w:lsdException w:name="List Table 3 Accent 1" w:uiPriority="48"/>
+    <w:lsdException w:name="List Table 4 Accent 1" w:uiPriority="49"/>
+    <w:lsdException w:name="List Table 5 Dark Accent 1" w:uiPriority="50"/>
+    <w:lsdException w:name="List Table 6 Colorful Accent 1" w:uiPriority="51"/>
+    <w:lsdException w:name="List Table 7 Colorful Accent 1" w:uiPriority="52"/>
+    <w:lsdException w:name="List Table 1 Light Accent 2" w:uiPriority="46"/>
+    <w:lsdException w:name="List Table 2 Accent 2" w:uiPriority="47"/>
+    <w:lsdException w:name="List Table 3 Accent 2" w:uiPriority="48"/>
+    <w:lsdException w:name="List Table 4 Accent 2" w:uiPriority="49"/>
+    <w:lsdException w:name="List Table 5 Dark Accent 2" w:uiPriority="50"/>
+    <w:lsdException w:name="List Table 6 Colorful Accent 2" w:uiPriority="51"/>
+    <w:lsdException w:name="List Table 7 Colorful Accent 2" w:uiPriority="52"/>
+    <w:lsdException w:name="List Table 1 Light Accent 3" w:uiPriority="46"/>
+    <w:lsdException w:name="List Table 2 Accent 3" w:uiPriority="47"/>
+    <w:lsdException w:name="List Table 3 Accent 3" w:uiPriority="48"/>
+    <w:lsdException w:name="List Table 4 Accent 3" w:uiPriority="49"/>
+    <w:lsdException w:name="List Table 5 Dark Accent 3" w:uiPriority="50"/>
+    <w:lsdException w:name="List Table 6 Colorful Accent 3" w:uiPriority="51"/>
+    <w:lsdException w:name="List Table 7 Colorful Accent 3" w:uiPriority="52"/>
+    <w:lsdException w:name="List Table 1 Light Accent 4" w:uiPriority="46"/>
+    <w:lsdException w:name="List Table 2 Accent 4" w:uiPriority="47"/>
+    <w:lsdException w:name="List Table 3 Accent 4" w:uiPriority="48"/>
+    <w:lsdException w:name="List Table 4 Accent 4" w:uiPriority="49"/>
+    <w:lsdException w:name="List Table 5 Dark Accent 4" w:uiPriority="50"/>
+    <w:lsdException w:name="List Table 6 Colorful Accent 4" w:uiPriority="51"/>
+    <w:lsdException w:name="List Table 7 Colorful Accent 4" w:uiPriority="52"/>
+    <w:lsdException w:name="List Table 1 Light Accent 5" w:uiPriority="46"/>
+    <w:lsdException w:name="List Table 2 Accent 5" w:uiPriority="47"/>
+    <w:lsdException w:name="List Table 3 Accent 5" w:uiPriority="48"/>
+    <w:lsdException w:name="List Table 4 Accent 5" w:uiPriority="49"/>
+    <w:lsdException w:name="List Table 5 Dark Accent 5" w:uiPriority="50"/>
+    <w:lsdException w:name="List Table 6 Colorful Accent 5" w:uiPriority="51"/>
+    <w:lsdException w:name="List Table 7 Colorful Accent 5" w:uiPriority="52"/>
+    <w:lsdException w:name="List Table 1 Light Accent 6" w:uiPriority="46"/>
+    <w:lsdException w:name="List Table 2 Accent 6" w:uiPriority="47"/>
+    <w:lsdException w:name="List Table 3 Accent 6" w:uiPriority="48"/>
+    <w:lsdException w:name="List Table 4 Accent 6" w:uiPriority="49"/>
+    <w:lsdException w:name="List Table 5 Dark Accent 6" w:uiPriority="50"/>
+    <w:lsdException w:name="List Table 6 Colorful Accent 6" w:uiPriority="51"/>
+    <w:lsdException w:name="List Table 7 Colorful Accent 6" w:uiPriority="52"/>
   </w:latentStyles>
   <w:style w:type="paragraph" w:default="1" w:styleId="Normal">
     <w:name w:val="Normal"/>
@@ -3765,7 +3859,7 @@
 </file>
 
 <file path=customXml/itemProps1.xml><?xml version="1.0" encoding="utf-8"?>
-<ds:datastoreItem xmlns:ds="http://schemas.openxmlformats.org/officeDocument/2006/customXml" ds:itemID="{6BFE5699-A85C-4BF6-BBA8-5D0A552FAFA3}">
+<ds:datastoreItem xmlns:ds="http://schemas.openxmlformats.org/officeDocument/2006/customXml" ds:itemID="{898807E8-EBFE-4F47-86BF-30325C58DF43}">
   <ds:schemaRefs>
     <ds:schemaRef ds:uri="http://schemas.openxmlformats.org/officeDocument/2006/bibliography"/>
   </ds:schemaRefs>

</xml_diff>